<commit_message>
more people are working!
</commit_message>
<xml_diff>
--- a/War Congress Data/Senate - Conflict/100.Durbin.5.2.06.docx
+++ b/War Congress Data/Senate - Conflict/100.Durbin.5.2.06.docx
@@ -2,12 +2,12 @@
 <file path=word/document.xml><?xml version="1.0" encoding="utf-8"?>
 <w:document xmlns:wpc="http://schemas.microsoft.com/office/word/2010/wordprocessingCanvas" xmlns:mc="http://schemas.openxmlformats.org/markup-compatibility/2006" xmlns:o="urn:schemas-microsoft-com:office:office" xmlns:r="http://schemas.openxmlformats.org/officeDocument/2006/relationships" xmlns:m="http://schemas.openxmlformats.org/officeDocument/2006/math" xmlns:v="urn:schemas-microsoft-com:vml" xmlns:wp14="http://schemas.microsoft.com/office/word/2010/wordprocessingDrawing" xmlns:wp="http://schemas.openxmlformats.org/drawingml/2006/wordprocessingDrawing" xmlns:w10="urn:schemas-microsoft-com:office:word" xmlns:w="http://schemas.openxmlformats.org/wordprocessingml/2006/main" xmlns:w14="http://schemas.microsoft.com/office/word/2010/wordml" xmlns:wpg="http://schemas.microsoft.com/office/word/2010/wordprocessingGroup" xmlns:wpi="http://schemas.microsoft.com/office/word/2010/wordprocessingInk" xmlns:wne="http://schemas.microsoft.com/office/word/2006/wordml" xmlns:wps="http://schemas.microsoft.com/office/word/2010/wordprocessingShape" mc:Ignorable="w14 wp14">
   <w:body>
-    <w:p>
+    <w:p xmlns:wp14="http://schemas.microsoft.com/office/word/2010/wordml" wp14:textId="77777777">
       <w:r>
         <w:t>Mr. President, I rise</w:t>
       </w:r>
     </w:p>
-    <w:p>
+    <w:p xmlns:wp14="http://schemas.microsoft.com/office/word/2010/wordml" wp14:textId="77777777">
       <w:proofErr w:type="gramStart"/>
       <w:r>
         <w:t>today</w:t>
@@ -17,7 +17,7 @@
         <w:t xml:space="preserve"> in support of the amendment offered</w:t>
       </w:r>
     </w:p>
-    <w:p>
+    <w:p xmlns:wp14="http://schemas.microsoft.com/office/word/2010/wordml" wp14:textId="77777777">
       <w:proofErr w:type="gramStart"/>
       <w:r>
         <w:t>by</w:t>
@@ -27,12 +27,12 @@
         <w:t xml:space="preserve"> the Senator from New Jersey,</w:t>
       </w:r>
     </w:p>
-    <w:p>
+    <w:p xmlns:wp14="http://schemas.microsoft.com/office/word/2010/wordml" wp14:textId="77777777">
       <w:r>
         <w:t>Senator MENENDEZ. Senator MENENDEZ</w:t>
       </w:r>
     </w:p>
-    <w:p>
+    <w:p xmlns:wp14="http://schemas.microsoft.com/office/word/2010/wordml" wp14:textId="77777777">
       <w:proofErr w:type="gramStart"/>
       <w:r>
         <w:t>is</w:t>
@@ -42,7 +42,7 @@
         <w:t xml:space="preserve"> carrying on a great tradition. His</w:t>
       </w:r>
     </w:p>
-    <w:p>
+    <w:p xmlns:wp14="http://schemas.microsoft.com/office/word/2010/wordml" wp14:textId="77777777">
       <w:proofErr w:type="gramStart"/>
       <w:r>
         <w:t>predecessor</w:t>
@@ -52,12 +52,12 @@
         <w:t>, Senator Jon Corzine, now</w:t>
       </w:r>
     </w:p>
-    <w:p>
+    <w:p xmlns:wp14="http://schemas.microsoft.com/office/word/2010/wordml" wp14:textId="77777777">
       <w:r>
         <w:t>Governor of New Jersey, showed a special</w:t>
       </w:r>
     </w:p>
-    <w:p>
+    <w:p xmlns:wp14="http://schemas.microsoft.com/office/word/2010/wordml" wp14:textId="77777777">
       <w:proofErr w:type="gramStart"/>
       <w:r>
         <w:t>interest</w:t>
@@ -67,7 +67,7 @@
         <w:t xml:space="preserve"> in the genocide which is</w:t>
       </w:r>
     </w:p>
-    <w:p>
+    <w:p xmlns:wp14="http://schemas.microsoft.com/office/word/2010/wordml" wp14:textId="77777777">
       <w:proofErr w:type="gramStart"/>
       <w:r>
         <w:t>occurring</w:t>
@@ -77,7 +77,7 @@
         <w:t xml:space="preserve"> in Darfur in Africa. I cannot</w:t>
       </w:r>
     </w:p>
-    <w:p>
+    <w:p xmlns:wp14="http://schemas.microsoft.com/office/word/2010/wordml" wp14:textId="77777777">
       <w:proofErr w:type="gramStart"/>
       <w:r>
         <w:t>say</w:t>
@@ -87,7 +87,7 @@
         <w:t xml:space="preserve"> how many times Senator Corzine</w:t>
       </w:r>
     </w:p>
-    <w:p>
+    <w:p xmlns:wp14="http://schemas.microsoft.com/office/word/2010/wordml" wp14:textId="77777777">
       <w:proofErr w:type="gramStart"/>
       <w:r>
         <w:t>came</w:t>
@@ -97,12 +97,12 @@
         <w:t xml:space="preserve"> to the Senate to raise this issue.</w:t>
       </w:r>
     </w:p>
-    <w:p>
+    <w:p xmlns:wp14="http://schemas.microsoft.com/office/word/2010/wordml" wp14:textId="77777777">
       <w:r>
         <w:t>I am glad Senator MENENDEZ has the</w:t>
       </w:r>
     </w:p>
-    <w:p>
+    <w:p xmlns:wp14="http://schemas.microsoft.com/office/word/2010/wordml" wp14:textId="77777777">
       <w:proofErr w:type="gramStart"/>
       <w:r>
         <w:t>same</w:t>
@@ -112,12 +112,12 @@
         <w:t xml:space="preserve"> intensity and the same commitment</w:t>
       </w:r>
     </w:p>
-    <w:p>
+    <w:p xmlns:wp14="http://schemas.microsoft.com/office/word/2010/wordml" wp14:textId="77777777">
       <w:r>
         <w:t>Governor Corzine showed in the</w:t>
       </w:r>
     </w:p>
-    <w:p>
+    <w:p xmlns:wp14="http://schemas.microsoft.com/office/word/2010/wordml" wp14:textId="77777777">
       <w:proofErr w:type="gramStart"/>
       <w:r>
         <w:t>Senate.</w:t>
@@ -127,7 +127,7 @@
         <w:t xml:space="preserve"> He has evidenced it by this</w:t>
       </w:r>
     </w:p>
-    <w:p>
+    <w:p xmlns:wp14="http://schemas.microsoft.com/office/word/2010/wordml" wp14:textId="77777777">
       <w:proofErr w:type="gramStart"/>
       <w:r>
         <w:t>amendment</w:t>
@@ -137,19 +137,19 @@
         <w:t xml:space="preserve"> which adds an additional</w:t>
       </w:r>
     </w:p>
-    <w:p>
+    <w:p xmlns:wp14="http://schemas.microsoft.com/office/word/2010/wordml" wp14:textId="77777777">
       <w:proofErr w:type="gramStart"/>
       <w:r>
         <w:t>$60 million for peacekeeping forces.</w:t>
       </w:r>
       <w:proofErr w:type="gramEnd"/>
     </w:p>
-    <w:p>
+    <w:p xmlns:wp14="http://schemas.microsoft.com/office/word/2010/wordml" wp14:textId="77777777">
       <w:r>
         <w:t>I have spoken in the Senate many</w:t>
       </w:r>
     </w:p>
-    <w:p>
+    <w:p xmlns:wp14="http://schemas.microsoft.com/office/word/2010/wordml" wp14:textId="77777777">
       <w:proofErr w:type="gramStart"/>
       <w:r>
         <w:t>times</w:t>
@@ -159,7 +159,7 @@
         <w:t xml:space="preserve"> about the Darfur crisis. I say</w:t>
       </w:r>
     </w:p>
-    <w:p>
+    <w:p xmlns:wp14="http://schemas.microsoft.com/office/word/2010/wordml" wp14:textId="77777777">
       <w:proofErr w:type="gramStart"/>
       <w:r>
         <w:t>that</w:t>
@@ -169,7 +169,7 @@
         <w:t xml:space="preserve"> with some embarrassment. It is</w:t>
       </w:r>
     </w:p>
-    <w:p>
+    <w:p xmlns:wp14="http://schemas.microsoft.com/office/word/2010/wordml" wp14:textId="77777777">
       <w:proofErr w:type="gramStart"/>
       <w:r>
         <w:t>unfortunate</w:t>
@@ -179,7 +179,7 @@
         <w:t xml:space="preserve"> that I still have to return</w:t>
       </w:r>
     </w:p>
-    <w:p>
+    <w:p xmlns:wp14="http://schemas.microsoft.com/office/word/2010/wordml" wp14:textId="77777777">
       <w:proofErr w:type="gramStart"/>
       <w:r>
         <w:t>to</w:t>
@@ -189,7 +189,7 @@
         <w:t xml:space="preserve"> the Senate time after time, month</w:t>
       </w:r>
     </w:p>
-    <w:p>
+    <w:p xmlns:wp14="http://schemas.microsoft.com/office/word/2010/wordml" wp14:textId="77777777">
       <w:proofErr w:type="gramStart"/>
       <w:r>
         <w:t>after</w:t>
@@ -199,7 +199,7 @@
         <w:t xml:space="preserve"> month, year after year. While we</w:t>
       </w:r>
     </w:p>
-    <w:p>
+    <w:p xmlns:wp14="http://schemas.microsoft.com/office/word/2010/wordml" wp14:textId="77777777">
       <w:proofErr w:type="gramStart"/>
       <w:r>
         <w:t>debate</w:t>
@@ -214,7 +214,7 @@
       </w:r>
       <w:proofErr w:type="gramEnd"/>
     </w:p>
-    <w:p>
+    <w:p xmlns:wp14="http://schemas.microsoft.com/office/word/2010/wordml" wp14:textId="77777777">
       <w:proofErr w:type="gramStart"/>
       <w:r>
         <w:t>in</w:t>
@@ -224,7 +224,7 @@
         <w:t xml:space="preserve"> Darfur is a shameful situation for</w:t>
       </w:r>
     </w:p>
-    <w:p>
+    <w:p xmlns:wp14="http://schemas.microsoft.com/office/word/2010/wordml" wp14:textId="77777777">
       <w:proofErr w:type="gramStart"/>
       <w:r>
         <w:lastRenderedPageBreak/>
@@ -235,7 +235,7 @@
         <w:t xml:space="preserve"> country in the world, shameful for</w:t>
       </w:r>
     </w:p>
-    <w:p>
+    <w:p xmlns:wp14="http://schemas.microsoft.com/office/word/2010/wordml" wp14:textId="77777777">
       <w:proofErr w:type="gramStart"/>
       <w:r>
         <w:t>those</w:t>
@@ -245,7 +245,7 @@
         <w:t xml:space="preserve"> who live in peace and in powerful</w:t>
       </w:r>
     </w:p>
-    <w:p>
+    <w:p xmlns:wp14="http://schemas.microsoft.com/office/word/2010/wordml" wp14:textId="77777777">
       <w:proofErr w:type="gramStart"/>
       <w:r>
         <w:t>countries</w:t>
@@ -255,17 +255,17 @@
         <w:t xml:space="preserve"> for not doing more.</w:t>
       </w:r>
     </w:p>
-    <w:p>
+    <w:p xmlns:wp14="http://schemas.microsoft.com/office/word/2010/wordml" wp14:textId="77777777">
       <w:r>
         <w:t>First, let me salute this administration.</w:t>
       </w:r>
     </w:p>
-    <w:p>
+    <w:p xmlns:wp14="http://schemas.microsoft.com/office/word/2010/wordml" wp14:textId="77777777">
       <w:r>
         <w:t>Though I disagree with the Bush</w:t>
       </w:r>
     </w:p>
-    <w:p>
+    <w:p xmlns:wp14="http://schemas.microsoft.com/office/word/2010/wordml" wp14:textId="77777777">
       <w:proofErr w:type="gramStart"/>
       <w:r>
         <w:t>administration</w:t>
@@ -275,7 +275,7 @@
         <w:t xml:space="preserve"> on so many things, I</w:t>
       </w:r>
     </w:p>
-    <w:p>
+    <w:p xmlns:wp14="http://schemas.microsoft.com/office/word/2010/wordml" wp14:textId="77777777">
       <w:proofErr w:type="gramStart"/>
       <w:r>
         <w:t>have</w:t>
@@ -285,7 +285,7 @@
         <w:t xml:space="preserve"> been respectful of the fact from</w:t>
       </w:r>
     </w:p>
-    <w:p>
+    <w:p xmlns:wp14="http://schemas.microsoft.com/office/word/2010/wordml" wp14:textId="77777777">
       <w:proofErr w:type="gramStart"/>
       <w:r>
         <w:t>the</w:t>
@@ -295,12 +295,12 @@
         <w:t xml:space="preserve"> beginning, under Secretary of</w:t>
       </w:r>
     </w:p>
-    <w:p>
+    <w:p xmlns:wp14="http://schemas.microsoft.com/office/word/2010/wordml" wp14:textId="77777777">
       <w:r>
         <w:t>State Colin Powell and now Secretary</w:t>
       </w:r>
     </w:p>
-    <w:p>
+    <w:p xmlns:wp14="http://schemas.microsoft.com/office/word/2010/wordml" wp14:textId="77777777">
       <w:proofErr w:type="gramStart"/>
       <w:r>
         <w:t>of</w:t>
@@ -310,7 +310,7 @@
         <w:t xml:space="preserve"> State Condoleezza Rice, they have</w:t>
       </w:r>
     </w:p>
-    <w:p>
+    <w:p xmlns:wp14="http://schemas.microsoft.com/office/word/2010/wordml" wp14:textId="77777777">
       <w:proofErr w:type="gramStart"/>
       <w:r>
         <w:t>not</w:t>
@@ -320,7 +320,7 @@
         <w:t xml:space="preserve"> pulled any punches. They have said</w:t>
       </w:r>
     </w:p>
-    <w:p>
+    <w:p xmlns:wp14="http://schemas.microsoft.com/office/word/2010/wordml" wp14:textId="77777777">
       <w:proofErr w:type="gramStart"/>
       <w:r>
         <w:t>from</w:t>
@@ -330,17 +330,17 @@
         <w:t xml:space="preserve"> the outset what is occurring in</w:t>
       </w:r>
     </w:p>
-    <w:p>
+    <w:p xmlns:wp14="http://schemas.microsoft.com/office/word/2010/wordml" wp14:textId="77777777">
       <w:r>
         <w:t>Darfur is nothing short of genocide.</w:t>
       </w:r>
     </w:p>
-    <w:p>
+    <w:p xmlns:wp14="http://schemas.microsoft.com/office/word/2010/wordml" wp14:textId="77777777">
       <w:r>
         <w:t>That is a stark departure from what</w:t>
       </w:r>
     </w:p>
-    <w:p>
+    <w:p xmlns:wp14="http://schemas.microsoft.com/office/word/2010/wordml" wp14:textId="77777777">
       <w:proofErr w:type="gramStart"/>
       <w:r>
         <w:t>occurred</w:t>
@@ -350,7 +350,7 @@
         <w:t xml:space="preserve"> under the Clinton administration,</w:t>
       </w:r>
     </w:p>
-    <w:p>
+    <w:p xmlns:wp14="http://schemas.microsoft.com/office/word/2010/wordml" wp14:textId="77777777">
       <w:proofErr w:type="gramStart"/>
       <w:r>
         <w:t>an</w:t>
@@ -360,7 +360,7 @@
         <w:t xml:space="preserve"> administration which I admired</w:t>
       </w:r>
     </w:p>
-    <w:p>
+    <w:p xmlns:wp14="http://schemas.microsoft.com/office/word/2010/wordml" wp14:textId="77777777">
       <w:proofErr w:type="gramStart"/>
       <w:r>
         <w:t>and</w:t>
@@ -370,12 +370,12 @@
         <w:t xml:space="preserve"> worked with, but during the</w:t>
       </w:r>
     </w:p>
-    <w:p>
+    <w:p xmlns:wp14="http://schemas.microsoft.com/office/word/2010/wordml" wp14:textId="77777777">
       <w:r>
         <w:t>Rwanda genocide they were reluctant</w:t>
       </w:r>
     </w:p>
-    <w:p>
+    <w:p xmlns:wp14="http://schemas.microsoft.com/office/word/2010/wordml" wp14:textId="77777777">
       <w:proofErr w:type="gramStart"/>
       <w:r>
         <w:t>to</w:t>
@@ -385,12 +385,12 @@
         <w:t xml:space="preserve"> use the word. So many times our</w:t>
       </w:r>
     </w:p>
-    <w:p>
+    <w:p xmlns:wp14="http://schemas.microsoft.com/office/word/2010/wordml" wp14:textId="77777777">
       <w:r>
         <w:t>Secretary of State and others within</w:t>
       </w:r>
     </w:p>
-    <w:p>
+    <w:p xmlns:wp14="http://schemas.microsoft.com/office/word/2010/wordml" wp14:textId="77777777">
       <w:proofErr w:type="gramStart"/>
       <w:r>
         <w:t>the</w:t>
@@ -400,7 +400,7 @@
         <w:t xml:space="preserve"> administration were pinned down:</w:t>
       </w:r>
     </w:p>
-    <w:p>
+    <w:p xmlns:wp14="http://schemas.microsoft.com/office/word/2010/wordml" wp14:textId="77777777">
       <w:r>
         <w:t xml:space="preserve">Was Rwanda </w:t>
       </w:r>
@@ -413,7 +413,7 @@
         <w:t>? And even</w:t>
       </w:r>
     </w:p>
-    <w:p>
+    <w:p xmlns:wp14="http://schemas.microsoft.com/office/word/2010/wordml" wp14:textId="77777777">
       <w:proofErr w:type="gramStart"/>
       <w:r>
         <w:t>while</w:t>
@@ -423,7 +423,7 @@
         <w:t xml:space="preserve"> people were losing their lives in</w:t>
       </w:r>
     </w:p>
-    <w:p>
+    <w:p xmlns:wp14="http://schemas.microsoft.com/office/word/2010/wordml" wp14:textId="77777777">
       <w:proofErr w:type="gramStart"/>
       <w:r>
         <w:t>that</w:t>
@@ -433,7 +433,7 @@
         <w:t xml:space="preserve"> African nation, they refused to</w:t>
       </w:r>
     </w:p>
-    <w:p>
+    <w:p xmlns:wp14="http://schemas.microsoft.com/office/word/2010/wordml" wp14:textId="77777777">
       <w:proofErr w:type="gramStart"/>
       <w:r>
         <w:t>use</w:t>
@@ -443,13 +443,13 @@
         <w:t xml:space="preserve"> the word.</w:t>
       </w:r>
     </w:p>
-    <w:p>
+    <w:p xmlns:wp14="http://schemas.microsoft.com/office/word/2010/wordml" wp14:textId="77777777">
       <w:r>
         <w:lastRenderedPageBreak/>
         <w:t>The reason is because it carries with</w:t>
       </w:r>
     </w:p>
-    <w:p>
+    <w:p xmlns:wp14="http://schemas.microsoft.com/office/word/2010/wordml" wp14:textId="77777777">
       <w:proofErr w:type="gramStart"/>
       <w:r>
         <w:t>it</w:t>
@@ -459,7 +459,7 @@
         <w:t xml:space="preserve"> so much moral import, so much responsibility.</w:t>
       </w:r>
     </w:p>
-    <w:p>
+    <w:p xmlns:wp14="http://schemas.microsoft.com/office/word/2010/wordml" wp14:textId="77777777">
       <w:r>
         <w:t xml:space="preserve">Once deciding </w:t>
       </w:r>
@@ -469,7 +469,7 @@
       </w:r>
       <w:proofErr w:type="gramEnd"/>
     </w:p>
-    <w:p>
+    <w:p xmlns:wp14="http://schemas.microsoft.com/office/word/2010/wordml" wp14:textId="77777777">
       <w:proofErr w:type="gramStart"/>
       <w:r>
         <w:t>is</w:t>
@@ -479,7 +479,7 @@
         <w:t xml:space="preserve"> occurring in some part of the world,</w:t>
       </w:r>
     </w:p>
-    <w:p>
+    <w:p xmlns:wp14="http://schemas.microsoft.com/office/word/2010/wordml" wp14:textId="77777777">
       <w:proofErr w:type="gramStart"/>
       <w:r>
         <w:t>what</w:t>
@@ -489,12 +489,12 @@
         <w:t>, then, must we do? Under the</w:t>
       </w:r>
     </w:p>
-    <w:p>
+    <w:p xmlns:wp14="http://schemas.microsoft.com/office/word/2010/wordml" wp14:textId="77777777">
       <w:r>
         <w:t>Genocide Convention, we are to step</w:t>
       </w:r>
     </w:p>
-    <w:p>
+    <w:p xmlns:wp14="http://schemas.microsoft.com/office/word/2010/wordml" wp14:textId="77777777">
       <w:proofErr w:type="gramStart"/>
       <w:r>
         <w:t>forward</w:t>
@@ -504,7 +504,7 @@
         <w:t>. The civilized family of nations</w:t>
       </w:r>
     </w:p>
-    <w:p>
+    <w:p xmlns:wp14="http://schemas.microsoft.com/office/word/2010/wordml" wp14:textId="77777777">
       <w:proofErr w:type="gramStart"/>
       <w:r>
         <w:t>is</w:t>
@@ -514,7 +514,7 @@
         <w:t xml:space="preserve"> to step forward to stop the genocide</w:t>
       </w:r>
     </w:p>
-    <w:p>
+    <w:p xmlns:wp14="http://schemas.microsoft.com/office/word/2010/wordml" wp14:textId="77777777">
       <w:proofErr w:type="gramStart"/>
       <w:r>
         <w:t>in</w:t>
@@ -524,7 +524,7 @@
         <w:t xml:space="preserve"> place and to protect the innocent</w:t>
       </w:r>
     </w:p>
-    <w:p>
+    <w:p xmlns:wp14="http://schemas.microsoft.com/office/word/2010/wordml" wp14:textId="77777777">
       <w:proofErr w:type="gramStart"/>
       <w:r>
         <w:t>people</w:t>
@@ -534,12 +534,12 @@
         <w:t>.</w:t>
       </w:r>
     </w:p>
-    <w:p>
+    <w:p xmlns:wp14="http://schemas.microsoft.com/office/word/2010/wordml" wp14:textId="77777777">
       <w:r>
         <w:t>For several years, though we have declared</w:t>
       </w:r>
     </w:p>
-    <w:p>
+    <w:p xmlns:wp14="http://schemas.microsoft.com/office/word/2010/wordml" wp14:textId="77777777">
       <w:proofErr w:type="gramStart"/>
       <w:r>
         <w:t>it</w:t>
@@ -549,7 +549,7 @@
         <w:t xml:space="preserve"> genocide, we have not done</w:t>
       </w:r>
     </w:p>
-    <w:p>
+    <w:p xmlns:wp14="http://schemas.microsoft.com/office/word/2010/wordml" wp14:textId="77777777">
       <w:proofErr w:type="gramStart"/>
       <w:r>
         <w:t>nearly</w:t>
@@ -559,7 +559,7 @@
         <w:t xml:space="preserve"> as much as we should. We have</w:t>
       </w:r>
     </w:p>
-    <w:p>
+    <w:p xmlns:wp14="http://schemas.microsoft.com/office/word/2010/wordml" wp14:textId="77777777">
       <w:proofErr w:type="gramStart"/>
       <w:r>
         <w:t>relied</w:t>
@@ -569,7 +569,7 @@
         <w:t xml:space="preserve"> on a small and somewhat impotent</w:t>
       </w:r>
     </w:p>
-    <w:p>
+    <w:p xmlns:wp14="http://schemas.microsoft.com/office/word/2010/wordml" wp14:textId="77777777">
       <w:proofErr w:type="gramStart"/>
       <w:r>
         <w:t>group</w:t>
@@ -579,7 +579,7 @@
         <w:t xml:space="preserve"> of African Union soldiers</w:t>
       </w:r>
     </w:p>
-    <w:p>
+    <w:p xmlns:wp14="http://schemas.microsoft.com/office/word/2010/wordml" wp14:textId="77777777">
       <w:proofErr w:type="gramStart"/>
       <w:r>
         <w:t>who</w:t>
@@ -589,7 +589,7 @@
         <w:t xml:space="preserve"> may be trying to do their best but</w:t>
       </w:r>
     </w:p>
-    <w:p>
+    <w:p xmlns:wp14="http://schemas.microsoft.com/office/word/2010/wordml" wp14:textId="77777777">
       <w:proofErr w:type="gramStart"/>
       <w:r>
         <w:t>who</w:t>
@@ -599,7 +599,7 @@
         <w:t xml:space="preserve"> are completely outmanned by the</w:t>
       </w:r>
     </w:p>
-    <w:p>
+    <w:p xmlns:wp14="http://schemas.microsoft.com/office/word/2010/wordml" wp14:textId="77777777">
       <w:proofErr w:type="spellStart"/>
       <w:proofErr w:type="gramStart"/>
       <w:r>
@@ -611,7 +611,7 @@
         <w:t xml:space="preserve"> and other violent actors in</w:t>
       </w:r>
     </w:p>
-    <w:p>
+    <w:p xmlns:wp14="http://schemas.microsoft.com/office/word/2010/wordml" wp14:textId="77777777">
       <w:proofErr w:type="gramStart"/>
       <w:r>
         <w:t>that</w:t>
@@ -621,7 +621,7 @@
         <w:t xml:space="preserve"> nation who take advantage every</w:t>
       </w:r>
     </w:p>
-    <w:p>
+    <w:p xmlns:wp14="http://schemas.microsoft.com/office/word/2010/wordml" wp14:textId="77777777">
       <w:proofErr w:type="gramStart"/>
       <w:r>
         <w:t>day</w:t>
@@ -631,7 +631,7 @@
         <w:t xml:space="preserve"> of the poor people of Darfur.</w:t>
       </w:r>
     </w:p>
-    <w:p>
+    <w:p xmlns:wp14="http://schemas.microsoft.com/office/word/2010/wordml" wp14:textId="77777777">
       <w:r>
         <w:t xml:space="preserve">Last week, I went back to my </w:t>
       </w:r>
@@ -641,7 +641,7 @@
       </w:r>
       <w:proofErr w:type="gramEnd"/>
     </w:p>
-    <w:p>
+    <w:p xmlns:wp14="http://schemas.microsoft.com/office/word/2010/wordml" wp14:textId="77777777">
       <w:proofErr w:type="gramStart"/>
       <w:r>
         <w:t>mater</w:t>
@@ -651,12 +651,12 @@
         <w:t>, Georgetown University, here in</w:t>
       </w:r>
     </w:p>
-    <w:p>
+    <w:p xmlns:wp14="http://schemas.microsoft.com/office/word/2010/wordml" wp14:textId="77777777">
       <w:r>
         <w:t>Washington, DC, and I spoke to a group</w:t>
       </w:r>
     </w:p>
-    <w:p>
+    <w:p xmlns:wp14="http://schemas.microsoft.com/office/word/2010/wordml" wp14:textId="77777777">
       <w:proofErr w:type="gramStart"/>
       <w:r>
         <w:t>of</w:t>
@@ -666,7 +666,7 @@
         <w:t xml:space="preserve"> students. It was a great night. I have</w:t>
       </w:r>
     </w:p>
-    <w:p>
+    <w:p xmlns:wp14="http://schemas.microsoft.com/office/word/2010/wordml" wp14:textId="77777777">
       <w:proofErr w:type="gramStart"/>
       <w:r>
         <w:t>not</w:t>
@@ -676,13 +676,13 @@
         <w:t xml:space="preserve"> been back at campus in that capacity.</w:t>
       </w:r>
     </w:p>
-    <w:p>
+    <w:p xmlns:wp14="http://schemas.microsoft.com/office/word/2010/wordml" wp14:textId="77777777">
       <w:r>
         <w:lastRenderedPageBreak/>
         <w:t>It was great to speak to them. As</w:t>
       </w:r>
     </w:p>
-    <w:p>
+    <w:p xmlns:wp14="http://schemas.microsoft.com/office/word/2010/wordml" wp14:textId="77777777">
       <w:proofErr w:type="gramStart"/>
       <w:r>
         <w:t>the</w:t>
@@ -692,7 +692,7 @@
         <w:t xml:space="preserve"> students came up to ask questions,</w:t>
       </w:r>
     </w:p>
-    <w:p>
+    <w:p xmlns:wp14="http://schemas.microsoft.com/office/word/2010/wordml" wp14:textId="77777777">
       <w:proofErr w:type="gramStart"/>
       <w:r>
         <w:t>a</w:t>
@@ -702,7 +702,7 @@
         <w:t xml:space="preserve"> group of students came forward and</w:t>
       </w:r>
     </w:p>
-    <w:p>
+    <w:p xmlns:wp14="http://schemas.microsoft.com/office/word/2010/wordml" wp14:textId="77777777">
       <w:proofErr w:type="gramStart"/>
       <w:r>
         <w:t>said</w:t>
@@ -712,7 +712,7 @@
         <w:t>, We are a student group on this</w:t>
       </w:r>
     </w:p>
-    <w:p>
+    <w:p xmlns:wp14="http://schemas.microsoft.com/office/word/2010/wordml" wp14:textId="77777777">
       <w:proofErr w:type="gramStart"/>
       <w:r>
         <w:t>campus</w:t>
@@ -722,7 +722,7 @@
         <w:t xml:space="preserve"> genuinely interested in the</w:t>
       </w:r>
     </w:p>
-    <w:p>
+    <w:p xmlns:wp14="http://schemas.microsoft.com/office/word/2010/wordml" wp14:textId="77777777">
       <w:proofErr w:type="gramStart"/>
       <w:r>
         <w:t>genocide</w:t>
@@ -732,7 +732,7 @@
         <w:t xml:space="preserve"> in Darfur. We are planning a</w:t>
       </w:r>
     </w:p>
-    <w:p>
+    <w:p xmlns:wp14="http://schemas.microsoft.com/office/word/2010/wordml" wp14:textId="77777777">
       <w:proofErr w:type="gramStart"/>
       <w:r>
         <w:t>rally</w:t>
@@ -742,7 +742,7 @@
         <w:t xml:space="preserve"> in Washington—this last Sunday—</w:t>
       </w:r>
     </w:p>
-    <w:p>
+    <w:p xmlns:wp14="http://schemas.microsoft.com/office/word/2010/wordml" wp14:textId="77777777">
       <w:proofErr w:type="gramStart"/>
       <w:r>
         <w:t>and</w:t>
@@ -752,7 +752,7 @@
         <w:t xml:space="preserve"> we want to know what you</w:t>
       </w:r>
     </w:p>
-    <w:p>
+    <w:p xmlns:wp14="http://schemas.microsoft.com/office/word/2010/wordml" wp14:textId="77777777">
       <w:proofErr w:type="gramStart"/>
       <w:r>
         <w:t>are</w:t>
@@ -762,12 +762,12 @@
         <w:t xml:space="preserve"> going to do about it, Senator.</w:t>
       </w:r>
     </w:p>
-    <w:p>
+    <w:p xmlns:wp14="http://schemas.microsoft.com/office/word/2010/wordml" wp14:textId="77777777">
       <w:r>
         <w:t>It was a legitimate question, one</w:t>
       </w:r>
     </w:p>
-    <w:p>
+    <w:p xmlns:wp14="http://schemas.microsoft.com/office/word/2010/wordml" wp14:textId="77777777">
       <w:proofErr w:type="gramStart"/>
       <w:r>
         <w:t>which</w:t>
@@ -777,7 +777,7 @@
         <w:t xml:space="preserve"> I answered by saying I had done</w:t>
       </w:r>
     </w:p>
-    <w:p>
+    <w:p xmlns:wp14="http://schemas.microsoft.com/office/word/2010/wordml" wp14:textId="77777777">
       <w:proofErr w:type="gramStart"/>
       <w:r>
         <w:t>some</w:t>
@@ -787,7 +787,7 @@
         <w:t xml:space="preserve"> things, but I need to do more. I</w:t>
       </w:r>
     </w:p>
-    <w:p>
+    <w:p xmlns:wp14="http://schemas.microsoft.com/office/word/2010/wordml" wp14:textId="77777777">
       <w:proofErr w:type="gramStart"/>
       <w:r>
         <w:t>offered</w:t>
@@ -797,7 +797,7 @@
         <w:t xml:space="preserve"> an amendment to the bill now</w:t>
       </w:r>
     </w:p>
-    <w:p>
+    <w:p xmlns:wp14="http://schemas.microsoft.com/office/word/2010/wordml" wp14:textId="77777777">
       <w:proofErr w:type="gramStart"/>
       <w:r>
         <w:t>pending</w:t>
@@ -807,7 +807,7 @@
         <w:t xml:space="preserve"> to add $50 million to help move</w:t>
       </w:r>
     </w:p>
-    <w:p>
+    <w:p xmlns:wp14="http://schemas.microsoft.com/office/word/2010/wordml" wp14:textId="77777777">
       <w:proofErr w:type="gramStart"/>
       <w:r>
         <w:t>in</w:t>
@@ -817,7 +817,7 @@
         <w:t xml:space="preserve"> a U.N. peacekeeping force that will</w:t>
       </w:r>
     </w:p>
-    <w:p>
+    <w:p xmlns:wp14="http://schemas.microsoft.com/office/word/2010/wordml" wp14:textId="77777777">
       <w:proofErr w:type="gramStart"/>
       <w:r>
         <w:t>augment</w:t>
@@ -827,7 +827,7 @@
         <w:t xml:space="preserve"> the African Union force and</w:t>
       </w:r>
     </w:p>
-    <w:p>
+    <w:p xmlns:wp14="http://schemas.microsoft.com/office/word/2010/wordml" wp14:textId="77777777">
       <w:proofErr w:type="gramStart"/>
       <w:r>
         <w:t>give</w:t>
@@ -837,7 +837,7 @@
         <w:t xml:space="preserve"> some power to this effort to protect</w:t>
       </w:r>
     </w:p>
-    <w:p>
+    <w:p xmlns:wp14="http://schemas.microsoft.com/office/word/2010/wordml" wp14:textId="77777777">
       <w:proofErr w:type="gramStart"/>
       <w:r>
         <w:t>these</w:t>
@@ -847,12 +847,12 @@
         <w:t xml:space="preserve"> poor innocent people.</w:t>
       </w:r>
     </w:p>
-    <w:p>
+    <w:p xmlns:wp14="http://schemas.microsoft.com/office/word/2010/wordml" wp14:textId="77777777">
       <w:r>
         <w:t>This weekend, on the National Mall</w:t>
       </w:r>
     </w:p>
-    <w:p>
+    <w:p xmlns:wp14="http://schemas.microsoft.com/office/word/2010/wordml" wp14:textId="77777777">
       <w:proofErr w:type="gramStart"/>
       <w:r>
         <w:t>in</w:t>
@@ -862,12 +862,12 @@
         <w:t xml:space="preserve"> Washington, at the Federal Plaza in</w:t>
       </w:r>
     </w:p>
-    <w:p>
+    <w:p xmlns:wp14="http://schemas.microsoft.com/office/word/2010/wordml" wp14:textId="77777777">
       <w:r>
         <w:t>Chicago, and in 16 other cities across</w:t>
       </w:r>
     </w:p>
-    <w:p>
+    <w:p xmlns:wp14="http://schemas.microsoft.com/office/word/2010/wordml" wp14:textId="77777777">
       <w:proofErr w:type="gramStart"/>
       <w:r>
         <w:t>our</w:t>
@@ -877,7 +877,7 @@
         <w:t xml:space="preserve"> country, tens of thousands of people</w:t>
       </w:r>
     </w:p>
-    <w:p>
+    <w:p xmlns:wp14="http://schemas.microsoft.com/office/word/2010/wordml" wp14:textId="77777777">
       <w:proofErr w:type="gramStart"/>
       <w:r>
         <w:t>gathered</w:t>
@@ -887,7 +887,7 @@
         <w:t xml:space="preserve"> to protest the ongoing</w:t>
       </w:r>
     </w:p>
-    <w:p>
+    <w:p xmlns:wp14="http://schemas.microsoft.com/office/word/2010/wordml" wp14:textId="77777777">
       <w:proofErr w:type="gramStart"/>
       <w:r>
         <w:t>genocide</w:t>
@@ -897,18 +897,18 @@
         <w:t xml:space="preserve"> in Darfur. As the Washington</w:t>
       </w:r>
     </w:p>
-    <w:p>
+    <w:p xmlns:wp14="http://schemas.microsoft.com/office/word/2010/wordml" wp14:textId="77777777">
       <w:r>
         <w:t>Post noted, the gathering of people on</w:t>
       </w:r>
     </w:p>
-    <w:p>
+    <w:p xmlns:wp14="http://schemas.microsoft.com/office/word/2010/wordml" wp14:textId="77777777">
       <w:r>
         <w:lastRenderedPageBreak/>
         <w:t>The Mall was one of the most diverse</w:t>
       </w:r>
     </w:p>
-    <w:p>
+    <w:p xmlns:wp14="http://schemas.microsoft.com/office/word/2010/wordml" wp14:textId="77777777">
       <w:proofErr w:type="gramStart"/>
       <w:r>
         <w:t>in</w:t>
@@ -918,7 +918,7 @@
         <w:t xml:space="preserve"> history. The crowd was composed of</w:t>
       </w:r>
     </w:p>
-    <w:p>
+    <w:p xmlns:wp14="http://schemas.microsoft.com/office/word/2010/wordml" wp14:textId="77777777">
       <w:proofErr w:type="gramStart"/>
       <w:r>
         <w:t>people</w:t>
@@ -928,12 +928,12 @@
         <w:t xml:space="preserve"> from all walks of life: Jews,</w:t>
       </w:r>
     </w:p>
-    <w:p>
+    <w:p xmlns:wp14="http://schemas.microsoft.com/office/word/2010/wordml" wp14:textId="77777777">
       <w:r>
         <w:t>Christians, Muslims, liberal, conservatives,</w:t>
       </w:r>
     </w:p>
-    <w:p>
+    <w:p xmlns:wp14="http://schemas.microsoft.com/office/word/2010/wordml" wp14:textId="77777777">
       <w:proofErr w:type="gramStart"/>
       <w:r>
         <w:t>teenagers</w:t>
@@ -943,7 +943,7 @@
         <w:t>, and members of the</w:t>
       </w:r>
     </w:p>
-    <w:p>
+    <w:p xmlns:wp14="http://schemas.microsoft.com/office/word/2010/wordml" wp14:textId="77777777">
       <w:proofErr w:type="gramStart"/>
       <w:r>
         <w:t>‘‘greatest generation.’’</w:t>
@@ -953,7 +953,7 @@
         <w:t xml:space="preserve"> They gathered</w:t>
       </w:r>
     </w:p>
-    <w:p>
+    <w:p xmlns:wp14="http://schemas.microsoft.com/office/word/2010/wordml" wp14:textId="77777777">
       <w:proofErr w:type="gramStart"/>
       <w:r>
         <w:t>under</w:t>
@@ -963,7 +963,7 @@
         <w:t xml:space="preserve"> many different signs but many</w:t>
       </w:r>
     </w:p>
-    <w:p>
+    <w:p xmlns:wp14="http://schemas.microsoft.com/office/word/2010/wordml" wp14:textId="77777777">
       <w:proofErr w:type="gramStart"/>
       <w:r>
         <w:t>contained</w:t>
@@ -973,7 +973,7 @@
         <w:t xml:space="preserve"> the same message: Save</w:t>
       </w:r>
     </w:p>
-    <w:p>
+    <w:p xmlns:wp14="http://schemas.microsoft.com/office/word/2010/wordml" wp14:textId="77777777">
       <w:proofErr w:type="gramStart"/>
       <w:r>
         <w:t>Darfur.</w:t>
@@ -983,12 +983,12 @@
         <w:t xml:space="preserve"> That is simple. That is powerful.</w:t>
       </w:r>
     </w:p>
-    <w:p>
+    <w:p xmlns:wp14="http://schemas.microsoft.com/office/word/2010/wordml" wp14:textId="77777777">
       <w:r>
         <w:t>That is our moral responsibility, to</w:t>
       </w:r>
     </w:p>
-    <w:p>
+    <w:p xmlns:wp14="http://schemas.microsoft.com/office/word/2010/wordml" wp14:textId="77777777">
       <w:proofErr w:type="gramStart"/>
       <w:r>
         <w:t>save</w:t>
@@ -998,12 +998,12 @@
         <w:t xml:space="preserve"> Darfur.</w:t>
       </w:r>
     </w:p>
-    <w:p>
+    <w:p xmlns:wp14="http://schemas.microsoft.com/office/word/2010/wordml" wp14:textId="77777777">
       <w:r>
         <w:t>Once again, we have fallen short. We</w:t>
       </w:r>
     </w:p>
-    <w:p>
+    <w:p xmlns:wp14="http://schemas.microsoft.com/office/word/2010/wordml" wp14:textId="77777777">
       <w:proofErr w:type="gramStart"/>
       <w:r>
         <w:t>promised</w:t>
@@ -1013,7 +1013,7 @@
         <w:t xml:space="preserve"> that once we declared genocide,</w:t>
       </w:r>
     </w:p>
-    <w:p>
+    <w:p xmlns:wp14="http://schemas.microsoft.com/office/word/2010/wordml" wp14:textId="77777777">
       <w:proofErr w:type="gramStart"/>
       <w:r>
         <w:t>we</w:t>
@@ -1023,7 +1023,7 @@
         <w:t xml:space="preserve"> would act. We said after the</w:t>
       </w:r>
     </w:p>
-    <w:p>
+    <w:p xmlns:wp14="http://schemas.microsoft.com/office/word/2010/wordml" wp14:textId="77777777">
       <w:proofErr w:type="gramStart"/>
       <w:r>
         <w:t>genocides</w:t>
@@ -1033,7 +1033,7 @@
         <w:t xml:space="preserve"> of recent memory, it would</w:t>
       </w:r>
     </w:p>
-    <w:p>
+    <w:p xmlns:wp14="http://schemas.microsoft.com/office/word/2010/wordml" wp14:textId="77777777">
       <w:proofErr w:type="gramStart"/>
       <w:r>
         <w:t>never</w:t>
@@ -1043,7 +1043,7 @@
         <w:t xml:space="preserve"> again happen in our time. Sadly,</w:t>
       </w:r>
     </w:p>
-    <w:p>
+    <w:p xmlns:wp14="http://schemas.microsoft.com/office/word/2010/wordml" wp14:textId="77777777">
       <w:proofErr w:type="gramStart"/>
       <w:r>
         <w:t>it</w:t>
@@ -1053,7 +1053,7 @@
         <w:t xml:space="preserve"> has. And things are getting worse instead</w:t>
       </w:r>
     </w:p>
-    <w:p>
+    <w:p xmlns:wp14="http://schemas.microsoft.com/office/word/2010/wordml" wp14:textId="77777777">
       <w:proofErr w:type="gramStart"/>
       <w:r>
         <w:t>of</w:t>
@@ -1063,12 +1063,12 @@
         <w:t xml:space="preserve"> better. Violence is continuing.</w:t>
       </w:r>
     </w:p>
-    <w:p>
+    <w:p xmlns:wp14="http://schemas.microsoft.com/office/word/2010/wordml" wp14:textId="77777777">
       <w:r>
         <w:t>The Sudanese Government is blocking</w:t>
       </w:r>
     </w:p>
-    <w:p>
+    <w:p xmlns:wp14="http://schemas.microsoft.com/office/word/2010/wordml" wp14:textId="77777777">
       <w:proofErr w:type="gramStart"/>
       <w:r>
         <w:t>the</w:t>
@@ -1078,7 +1078,7 @@
         <w:t xml:space="preserve"> preparations for the U.N. mission</w:t>
       </w:r>
     </w:p>
-    <w:p>
+    <w:p xmlns:wp14="http://schemas.microsoft.com/office/word/2010/wordml" wp14:textId="77777777">
       <w:proofErr w:type="gramStart"/>
       <w:r>
         <w:t>and</w:t>
@@ -1088,12 +1088,12 @@
         <w:t xml:space="preserve"> peace talks have stalled.</w:t>
       </w:r>
     </w:p>
-    <w:p>
+    <w:p xmlns:wp14="http://schemas.microsoft.com/office/word/2010/wordml" wp14:textId="77777777">
       <w:r>
         <w:t>Last week, there was an announcement</w:t>
       </w:r>
     </w:p>
-    <w:p>
+    <w:p xmlns:wp14="http://schemas.microsoft.com/office/word/2010/wordml" wp14:textId="77777777">
       <w:proofErr w:type="gramStart"/>
       <w:r>
         <w:t>in</w:t>
@@ -1103,12 +1103,12 @@
         <w:t xml:space="preserve"> the paper which troubled me.</w:t>
       </w:r>
     </w:p>
-    <w:p>
+    <w:p xmlns:wp14="http://schemas.microsoft.com/office/word/2010/wordml" wp14:textId="77777777">
       <w:r>
         <w:t>The World Food Program, one of the</w:t>
       </w:r>
     </w:p>
-    <w:p>
+    <w:p xmlns:wp14="http://schemas.microsoft.com/office/word/2010/wordml" wp14:textId="77777777">
       <w:proofErr w:type="gramStart"/>
       <w:r>
         <w:t>most</w:t>
@@ -1118,7 +1118,7 @@
         <w:t xml:space="preserve"> important programs in the world</w:t>
       </w:r>
     </w:p>
-    <w:p>
+    <w:p xmlns:wp14="http://schemas.microsoft.com/office/word/2010/wordml" wp14:textId="77777777">
       <w:proofErr w:type="gramStart"/>
       <w:r>
         <w:lastRenderedPageBreak/>
@@ -1129,7 +1129,7 @@
         <w:t xml:space="preserve"> feed needy people, announced it was</w:t>
       </w:r>
     </w:p>
-    <w:p>
+    <w:p xmlns:wp14="http://schemas.microsoft.com/office/word/2010/wordml" wp14:textId="77777777">
       <w:proofErr w:type="gramStart"/>
       <w:r>
         <w:t>forced</w:t>
@@ -1139,7 +1139,7 @@
         <w:t xml:space="preserve"> to cut food rations in Darfur in</w:t>
       </w:r>
     </w:p>
-    <w:p>
+    <w:p xmlns:wp14="http://schemas.microsoft.com/office/word/2010/wordml" wp14:textId="77777777">
       <w:proofErr w:type="gramStart"/>
       <w:r>
         <w:t>half</w:t>
@@ -1149,12 +1149,12 @@
         <w:t>. More than 6 million people across</w:t>
       </w:r>
     </w:p>
-    <w:p>
+    <w:p xmlns:wp14="http://schemas.microsoft.com/office/word/2010/wordml" wp14:textId="77777777">
       <w:r>
         <w:t>Sudan require food aid, more than any</w:t>
       </w:r>
     </w:p>
-    <w:p>
+    <w:p xmlns:wp14="http://schemas.microsoft.com/office/word/2010/wordml" wp14:textId="77777777">
       <w:proofErr w:type="gramStart"/>
       <w:r>
         <w:t>other</w:t>
@@ -1164,17 +1164,17 @@
         <w:t xml:space="preserve"> country on Earth. The World</w:t>
       </w:r>
     </w:p>
-    <w:p>
+    <w:p xmlns:wp14="http://schemas.microsoft.com/office/word/2010/wordml" wp14:textId="77777777">
       <w:r>
         <w:t>Food Program estimates it needs approximately</w:t>
       </w:r>
     </w:p>
-    <w:p>
+    <w:p xmlns:wp14="http://schemas.microsoft.com/office/word/2010/wordml" wp14:textId="77777777">
       <w:r>
         <w:t>$750 million to feed them</w:t>
       </w:r>
     </w:p>
-    <w:p>
+    <w:p xmlns:wp14="http://schemas.microsoft.com/office/word/2010/wordml" wp14:textId="77777777">
       <w:proofErr w:type="gramStart"/>
       <w:r>
         <w:t>and</w:t>
@@ -1184,12 +1184,12 @@
         <w:t xml:space="preserve"> it does not have the money. The</w:t>
       </w:r>
     </w:p>
-    <w:p>
+    <w:p xmlns:wp14="http://schemas.microsoft.com/office/word/2010/wordml" wp14:textId="77777777">
       <w:r>
         <w:t>United States has provided $188 million;</w:t>
       </w:r>
     </w:p>
-    <w:p>
+    <w:p xmlns:wp14="http://schemas.microsoft.com/office/word/2010/wordml" wp14:textId="77777777">
       <w:proofErr w:type="gramStart"/>
       <w:r>
         <w:t>the</w:t>
@@ -1199,24 +1199,24 @@
         <w:t xml:space="preserve"> European Union, almost nothing.</w:t>
       </w:r>
     </w:p>
-    <w:p>
+    <w:p xmlns:wp14="http://schemas.microsoft.com/office/word/2010/wordml" wp14:textId="77777777">
       <w:r>
         <w:t>Libya is the only member of the</w:t>
       </w:r>
     </w:p>
-    <w:p>
+    <w:p xmlns:wp14="http://schemas.microsoft.com/office/word/2010/wordml" wp14:textId="77777777">
       <w:proofErr w:type="gramStart"/>
       <w:r>
         <w:t>Arab league to step up.</w:t>
       </w:r>
       <w:proofErr w:type="gramEnd"/>
     </w:p>
-    <w:p>
+    <w:p xmlns:wp14="http://schemas.microsoft.com/office/word/2010/wordml" wp14:textId="77777777">
       <w:r>
         <w:t>This has to change. We can and</w:t>
       </w:r>
     </w:p>
-    <w:p>
+    <w:p xmlns:wp14="http://schemas.microsoft.com/office/word/2010/wordml" wp14:textId="77777777">
       <w:proofErr w:type="gramStart"/>
       <w:r>
         <w:t>should</w:t>
@@ -1226,7 +1226,7 @@
         <w:t xml:space="preserve"> do more and so should the rest</w:t>
       </w:r>
     </w:p>
-    <w:p>
+    <w:p xmlns:wp14="http://schemas.microsoft.com/office/word/2010/wordml" wp14:textId="77777777">
       <w:proofErr w:type="gramStart"/>
       <w:r>
         <w:t>of</w:t>
@@ -1236,7 +1236,7 @@
         <w:t xml:space="preserve"> the world. It is bad enough to stand</w:t>
       </w:r>
     </w:p>
-    <w:p>
+    <w:p xmlns:wp14="http://schemas.microsoft.com/office/word/2010/wordml" wp14:textId="77777777">
       <w:proofErr w:type="gramStart"/>
       <w:r>
         <w:t>by</w:t>
@@ -1246,7 +1246,7 @@
         <w:t xml:space="preserve"> without taking appropriate action</w:t>
       </w:r>
     </w:p>
-    <w:p>
+    <w:p xmlns:wp14="http://schemas.microsoft.com/office/word/2010/wordml" wp14:textId="77777777">
       <w:proofErr w:type="gramStart"/>
       <w:r>
         <w:t>to</w:t>
@@ -1256,7 +1256,7 @@
         <w:t xml:space="preserve"> stop the violence of genocide. But</w:t>
       </w:r>
     </w:p>
-    <w:p>
+    <w:p xmlns:wp14="http://schemas.microsoft.com/office/word/2010/wordml" wp14:textId="77777777">
       <w:proofErr w:type="gramStart"/>
       <w:r>
         <w:t>how</w:t>
@@ -1266,7 +1266,7 @@
         <w:t xml:space="preserve"> can we have on our conscience</w:t>
       </w:r>
     </w:p>
-    <w:p>
+    <w:p xmlns:wp14="http://schemas.microsoft.com/office/word/2010/wordml" wp14:textId="77777777">
       <w:proofErr w:type="gramStart"/>
       <w:r>
         <w:t>that</w:t>
@@ -1276,7 +1276,7 @@
         <w:t xml:space="preserve"> these poor people, these children,</w:t>
       </w:r>
     </w:p>
-    <w:p>
+    <w:p xmlns:wp14="http://schemas.microsoft.com/office/word/2010/wordml" wp14:textId="77777777">
       <w:proofErr w:type="gramStart"/>
       <w:r>
         <w:t>these</w:t>
@@ -1286,7 +1286,7 @@
         <w:t xml:space="preserve"> families, dispossessed and living</w:t>
       </w:r>
     </w:p>
-    <w:p>
+    <w:p xmlns:wp14="http://schemas.microsoft.com/office/word/2010/wordml" wp14:textId="77777777">
       <w:proofErr w:type="gramStart"/>
       <w:r>
         <w:t>in</w:t>
@@ -1296,7 +1296,7 @@
         <w:t xml:space="preserve"> fear, will now slowly starve to death</w:t>
       </w:r>
     </w:p>
-    <w:p>
+    <w:p xmlns:wp14="http://schemas.microsoft.com/office/word/2010/wordml" wp14:textId="77777777">
       <w:proofErr w:type="gramStart"/>
       <w:r>
         <w:t>on</w:t>
@@ -1306,12 +1306,12 @@
         <w:t xml:space="preserve"> our watch?</w:t>
       </w:r>
     </w:p>
-    <w:p>
+    <w:p xmlns:wp14="http://schemas.microsoft.com/office/word/2010/wordml" wp14:textId="77777777">
       <w:r>
         <w:t>Several amendments have been filed</w:t>
       </w:r>
     </w:p>
-    <w:p>
+    <w:p xmlns:wp14="http://schemas.microsoft.com/office/word/2010/wordml" wp14:textId="77777777">
       <w:proofErr w:type="gramStart"/>
       <w:r>
         <w:t>to</w:t>
@@ -1321,7 +1321,7 @@
         <w:t xml:space="preserve"> this emergency supplemental bill</w:t>
       </w:r>
     </w:p>
-    <w:p>
+    <w:p xmlns:wp14="http://schemas.microsoft.com/office/word/2010/wordml" wp14:textId="77777777">
       <w:proofErr w:type="gramStart"/>
       <w:r>
         <w:t>that</w:t>
@@ -1331,7 +1331,7 @@
         <w:t xml:space="preserve"> addressed Darfur. I am proud to</w:t>
       </w:r>
     </w:p>
-    <w:p>
+    <w:p xmlns:wp14="http://schemas.microsoft.com/office/word/2010/wordml" wp14:textId="77777777">
       <w:proofErr w:type="gramStart"/>
       <w:r>
         <w:lastRenderedPageBreak/>
@@ -1342,12 +1342,12 @@
         <w:t xml:space="preserve"> them. On this amendment by</w:t>
       </w:r>
     </w:p>
-    <w:p>
+    <w:p xmlns:wp14="http://schemas.microsoft.com/office/word/2010/wordml" wp14:textId="77777777">
       <w:r>
         <w:t>Senator MENENDEZ of New Jersey, I ask</w:t>
       </w:r>
     </w:p>
-    <w:p>
+    <w:p xmlns:wp14="http://schemas.microsoft.com/office/word/2010/wordml" wp14:textId="77777777">
       <w:proofErr w:type="gramStart"/>
       <w:r>
         <w:t>unanimous</w:t>
@@ -1357,12 +1357,12 @@
         <w:t xml:space="preserve"> consent to join as a cosponsor.</w:t>
       </w:r>
     </w:p>
-    <w:p>
+    <w:p xmlns:wp14="http://schemas.microsoft.com/office/word/2010/wordml" wp14:textId="77777777">
       <w:r>
         <w:t>His amendment increases</w:t>
       </w:r>
     </w:p>
-    <w:p>
+    <w:p xmlns:wp14="http://schemas.microsoft.com/office/word/2010/wordml" wp14:textId="77777777">
       <w:proofErr w:type="gramStart"/>
       <w:r>
         <w:t>funding</w:t>
@@ -1372,7 +1372,7 @@
         <w:t xml:space="preserve"> for international</w:t>
       </w:r>
     </w:p>
-    <w:p>
+    <w:p xmlns:wp14="http://schemas.microsoft.com/office/word/2010/wordml" wp14:textId="77777777">
       <w:proofErr w:type="gramStart"/>
       <w:r>
         <w:t>peacekeeping</w:t>
@@ -1382,12 +1382,12 @@
         <w:t xml:space="preserve"> efforts by $60 million.</w:t>
       </w:r>
     </w:p>
-    <w:p>
+    <w:p xmlns:wp14="http://schemas.microsoft.com/office/word/2010/wordml" wp14:textId="77777777">
       <w:r>
         <w:t>Another amendment that has been</w:t>
       </w:r>
     </w:p>
-    <w:p>
+    <w:p xmlns:wp14="http://schemas.microsoft.com/office/word/2010/wordml" wp14:textId="77777777">
       <w:proofErr w:type="gramStart"/>
       <w:r>
         <w:t>filed</w:t>
@@ -1397,7 +1397,7 @@
         <w:t xml:space="preserve"> authorizes the Department of Defense</w:t>
       </w:r>
     </w:p>
-    <w:p>
+    <w:p xmlns:wp14="http://schemas.microsoft.com/office/word/2010/wordml" wp14:textId="77777777">
       <w:proofErr w:type="gramStart"/>
       <w:r>
         <w:t>to</w:t>
@@ -1407,7 +1407,7 @@
         <w:t xml:space="preserve"> assist NATO in peacekeeping</w:t>
       </w:r>
     </w:p>
-    <w:p>
+    <w:p xmlns:wp14="http://schemas.microsoft.com/office/word/2010/wordml" wp14:textId="77777777">
       <w:proofErr w:type="gramStart"/>
       <w:r>
         <w:t>efforts</w:t>
@@ -1417,7 +1417,7 @@
         <w:t xml:space="preserve"> in Darfur. The third sets aside</w:t>
       </w:r>
     </w:p>
-    <w:p>
+    <w:p xmlns:wp14="http://schemas.microsoft.com/office/word/2010/wordml" wp14:textId="77777777">
       <w:proofErr w:type="gramStart"/>
       <w:r>
         <w:t>funds</w:t>
@@ -1427,7 +1427,7 @@
         <w:t xml:space="preserve"> for a special envoy to be named</w:t>
       </w:r>
     </w:p>
-    <w:p>
+    <w:p xmlns:wp14="http://schemas.microsoft.com/office/word/2010/wordml" wp14:textId="77777777">
       <w:proofErr w:type="gramStart"/>
       <w:r>
         <w:t>to</w:t>
@@ -1437,17 +1437,17 @@
         <w:t xml:space="preserve"> play the role that former Senator</w:t>
       </w:r>
     </w:p>
-    <w:p>
+    <w:p xmlns:wp14="http://schemas.microsoft.com/office/word/2010/wordml" wp14:textId="77777777">
       <w:r>
         <w:t>John Danforth of Missouri played so effectively.</w:t>
       </w:r>
     </w:p>
-    <w:p>
+    <w:p xmlns:wp14="http://schemas.microsoft.com/office/word/2010/wordml" wp14:textId="77777777">
       <w:r>
         <w:t>Let me say parenthetically,</w:t>
       </w:r>
     </w:p>
-    <w:p>
+    <w:p xmlns:wp14="http://schemas.microsoft.com/office/word/2010/wordml" wp14:textId="77777777">
       <w:proofErr w:type="gramStart"/>
       <w:r>
         <w:t>he</w:t>
@@ -1457,7 +1457,7 @@
         <w:t xml:space="preserve"> is a great man. I am honored to call</w:t>
       </w:r>
     </w:p>
-    <w:p>
+    <w:p xmlns:wp14="http://schemas.microsoft.com/office/word/2010/wordml" wp14:textId="77777777">
       <w:proofErr w:type="gramStart"/>
       <w:r>
         <w:t>him</w:t>
@@ -1467,7 +1467,7 @@
         <w:t xml:space="preserve"> a friend. He accepted this assignment</w:t>
       </w:r>
     </w:p>
-    <w:p>
+    <w:p xmlns:wp14="http://schemas.microsoft.com/office/word/2010/wordml" wp14:textId="77777777">
       <w:proofErr w:type="gramStart"/>
       <w:r>
         <w:t>when</w:t>
@@ -1477,7 +1477,7 @@
         <w:t xml:space="preserve"> he could have returned to</w:t>
       </w:r>
     </w:p>
-    <w:p>
+    <w:p xmlns:wp14="http://schemas.microsoft.com/office/word/2010/wordml" wp14:textId="77777777">
       <w:proofErr w:type="gramStart"/>
       <w:r>
         <w:t>the</w:t>
@@ -1487,7 +1487,7 @@
         <w:t xml:space="preserve"> peace and solitude of his retired</w:t>
       </w:r>
     </w:p>
-    <w:p>
+    <w:p xmlns:wp14="http://schemas.microsoft.com/office/word/2010/wordml" wp14:textId="77777777">
       <w:proofErr w:type="gramStart"/>
       <w:r>
         <w:t>life</w:t>
@@ -1497,12 +1497,12 @@
         <w:t xml:space="preserve"> in St. Louis, but leaving the United</w:t>
       </w:r>
     </w:p>
-    <w:p>
+    <w:p xmlns:wp14="http://schemas.microsoft.com/office/word/2010/wordml" wp14:textId="77777777">
       <w:r>
         <w:t>Nations he went on to Darfur. That</w:t>
       </w:r>
     </w:p>
-    <w:p>
+    <w:p xmlns:wp14="http://schemas.microsoft.com/office/word/2010/wordml" wp14:textId="77777777">
       <w:proofErr w:type="gramStart"/>
       <w:r>
         <w:t>speaks</w:t>
@@ -1512,7 +1512,7 @@
         <w:t xml:space="preserve"> volumes about this man’s commitment</w:t>
       </w:r>
     </w:p>
-    <w:p>
+    <w:p xmlns:wp14="http://schemas.microsoft.com/office/word/2010/wordml" wp14:textId="77777777">
       <w:proofErr w:type="gramStart"/>
       <w:r>
         <w:t>to</w:t>
@@ -1522,7 +1522,7 @@
         <w:t xml:space="preserve"> the suffering of the world</w:t>
       </w:r>
     </w:p>
-    <w:p>
+    <w:p xmlns:wp14="http://schemas.microsoft.com/office/word/2010/wordml" wp14:textId="77777777">
       <w:proofErr w:type="gramStart"/>
       <w:r>
         <w:t>that</w:t>
@@ -1532,12 +1532,12 @@
         <w:t xml:space="preserve"> he did it.</w:t>
       </w:r>
     </w:p>
-    <w:p>
+    <w:p xmlns:wp14="http://schemas.microsoft.com/office/word/2010/wordml" wp14:textId="77777777">
       <w:r>
         <w:t>Now we have an amendment before</w:t>
       </w:r>
     </w:p>
-    <w:p>
+    <w:p xmlns:wp14="http://schemas.microsoft.com/office/word/2010/wordml" wp14:textId="77777777">
       <w:proofErr w:type="gramStart"/>
       <w:r>
         <w:t>the</w:t>
@@ -1547,7 +1547,7 @@
         <w:t xml:space="preserve"> Senate asking that another envoy</w:t>
       </w:r>
     </w:p>
-    <w:p>
+    <w:p xmlns:wp14="http://schemas.microsoft.com/office/word/2010/wordml" wp14:textId="77777777">
       <w:proofErr w:type="gramStart"/>
       <w:r>
         <w:lastRenderedPageBreak/>
@@ -1558,7 +1558,7 @@
         <w:t xml:space="preserve"> sent by the United States, a person</w:t>
       </w:r>
     </w:p>
-    <w:p>
+    <w:p xmlns:wp14="http://schemas.microsoft.com/office/word/2010/wordml" wp14:textId="77777777">
       <w:proofErr w:type="gramStart"/>
       <w:r>
         <w:t>of</w:t>
@@ -1568,7 +1568,7 @@
         <w:t xml:space="preserve"> the caliber of John Danforth, who</w:t>
       </w:r>
     </w:p>
-    <w:p>
+    <w:p xmlns:wp14="http://schemas.microsoft.com/office/word/2010/wordml" wp14:textId="77777777">
       <w:proofErr w:type="gramStart"/>
       <w:r>
         <w:t>can</w:t>
@@ -1578,7 +1578,7 @@
         <w:t xml:space="preserve"> do his best to try to bring some</w:t>
       </w:r>
     </w:p>
-    <w:p>
+    <w:p xmlns:wp14="http://schemas.microsoft.com/office/word/2010/wordml" wp14:textId="77777777">
       <w:proofErr w:type="gramStart"/>
       <w:r>
         <w:t>peace</w:t>
@@ -1588,12 +1588,12 @@
         <w:t xml:space="preserve"> to that region.</w:t>
       </w:r>
     </w:p>
-    <w:p>
+    <w:p xmlns:wp14="http://schemas.microsoft.com/office/word/2010/wordml" wp14:textId="77777777">
       <w:r>
         <w:t>The situation in Darfur represents a</w:t>
       </w:r>
     </w:p>
-    <w:p>
+    <w:p xmlns:wp14="http://schemas.microsoft.com/office/word/2010/wordml" wp14:textId="77777777">
       <w:proofErr w:type="gramStart"/>
       <w:r>
         <w:t>massive</w:t>
@@ -1603,7 +1603,7 @@
         <w:t xml:space="preserve"> humanitarian catastrophe, one</w:t>
       </w:r>
     </w:p>
-    <w:p>
+    <w:p xmlns:wp14="http://schemas.microsoft.com/office/word/2010/wordml" wp14:textId="77777777">
       <w:proofErr w:type="gramStart"/>
       <w:r>
         <w:t>that</w:t>
@@ -1613,7 +1613,7 @@
         <w:t xml:space="preserve"> is ongoing, one that is happening</w:t>
       </w:r>
     </w:p>
-    <w:p>
+    <w:p xmlns:wp14="http://schemas.microsoft.com/office/word/2010/wordml" wp14:textId="77777777">
       <w:proofErr w:type="gramStart"/>
       <w:r>
         <w:t>on</w:t>
@@ -1623,7 +1623,7 @@
         <w:t xml:space="preserve"> our watch. As we stand to make</w:t>
       </w:r>
     </w:p>
-    <w:p>
+    <w:p xmlns:wp14="http://schemas.microsoft.com/office/word/2010/wordml" wp14:textId="77777777">
       <w:proofErr w:type="gramStart"/>
       <w:r>
         <w:t>these</w:t>
@@ -1633,7 +1633,7 @@
         <w:t xml:space="preserve"> speeches in the comfort and security</w:t>
       </w:r>
     </w:p>
-    <w:p>
+    <w:p xmlns:wp14="http://schemas.microsoft.com/office/word/2010/wordml" wp14:textId="77777777">
       <w:proofErr w:type="gramStart"/>
       <w:r>
         <w:t>of</w:t>
@@ -1643,7 +1643,7 @@
         <w:t xml:space="preserve"> the Senate, people are literally</w:t>
       </w:r>
     </w:p>
-    <w:p>
+    <w:p xmlns:wp14="http://schemas.microsoft.com/office/word/2010/wordml" wp14:textId="77777777">
       <w:proofErr w:type="gramStart"/>
       <w:r>
         <w:t>dying</w:t>
@@ -1653,7 +1653,7 @@
         <w:t>, being raped, and starving to</w:t>
       </w:r>
     </w:p>
-    <w:p>
+    <w:p xmlns:wp14="http://schemas.microsoft.com/office/word/2010/wordml" wp14:textId="77777777">
       <w:proofErr w:type="gramStart"/>
       <w:r>
         <w:t>death</w:t>
@@ -1663,12 +1663,12 @@
         <w:t xml:space="preserve"> in Darfur.</w:t>
       </w:r>
     </w:p>
-    <w:p>
+    <w:p xmlns:wp14="http://schemas.microsoft.com/office/word/2010/wordml" wp14:textId="77777777">
       <w:r>
         <w:t>Over the past 3 months alone, resurging</w:t>
       </w:r>
     </w:p>
-    <w:p>
+    <w:p xmlns:wp14="http://schemas.microsoft.com/office/word/2010/wordml" wp14:textId="77777777">
       <w:proofErr w:type="gramStart"/>
       <w:r>
         <w:t>violence</w:t>
@@ -1678,7 +1678,7 @@
         <w:t xml:space="preserve"> in Darfur has forced</w:t>
       </w:r>
     </w:p>
-    <w:p>
+    <w:p xmlns:wp14="http://schemas.microsoft.com/office/word/2010/wordml" wp14:textId="77777777">
       <w:r>
         <w:t xml:space="preserve">200,000 people from their homes. </w:t>
       </w:r>
@@ -1688,7 +1688,7 @@
       </w:r>
       <w:proofErr w:type="spellEnd"/>
     </w:p>
-    <w:p>
+    <w:p xmlns:wp14="http://schemas.microsoft.com/office/word/2010/wordml" wp14:textId="77777777">
       <w:proofErr w:type="gramStart"/>
       <w:r>
         <w:t>of</w:t>
@@ -1698,7 +1698,7 @@
         <w:t xml:space="preserve"> them are cut off from any humanitarian</w:t>
       </w:r>
     </w:p>
-    <w:p>
+    <w:p xmlns:wp14="http://schemas.microsoft.com/office/word/2010/wordml" wp14:textId="77777777">
       <w:proofErr w:type="gramStart"/>
       <w:r>
         <w:t>aid</w:t>
@@ -1708,17 +1708,17 @@
         <w:t>. In addition, Human</w:t>
       </w:r>
     </w:p>
-    <w:p>
+    <w:p xmlns:wp14="http://schemas.microsoft.com/office/word/2010/wordml" wp14:textId="77777777">
       <w:r>
         <w:t>Rights Watch has reported the Sudanese</w:t>
       </w:r>
     </w:p>
-    <w:p>
+    <w:p xmlns:wp14="http://schemas.microsoft.com/office/word/2010/wordml" wp14:textId="77777777">
       <w:r>
         <w:t>Government launched a new offensive</w:t>
       </w:r>
     </w:p>
-    <w:p>
+    <w:p xmlns:wp14="http://schemas.microsoft.com/office/word/2010/wordml" wp14:textId="77777777">
       <w:proofErr w:type="gramStart"/>
       <w:r>
         <w:t>in</w:t>
@@ -1728,7 +1728,7 @@
         <w:t xml:space="preserve"> southern Darfur last week. The</w:t>
       </w:r>
     </w:p>
-    <w:p>
+    <w:p xmlns:wp14="http://schemas.microsoft.com/office/word/2010/wordml" wp14:textId="77777777">
       <w:proofErr w:type="gramStart"/>
       <w:r>
         <w:t>government</w:t>
@@ -1738,7 +1738,7 @@
         <w:t xml:space="preserve"> troops reportedly used helicopter</w:t>
       </w:r>
     </w:p>
-    <w:p>
+    <w:p xmlns:wp14="http://schemas.microsoft.com/office/word/2010/wordml" wp14:textId="77777777">
       <w:proofErr w:type="spellStart"/>
       <w:proofErr w:type="gramStart"/>
       <w:r>
@@ -1753,7 +1753,7 @@
         <w:t xml:space="preserve"> against a defenseless</w:t>
       </w:r>
     </w:p>
-    <w:p>
+    <w:p xmlns:wp14="http://schemas.microsoft.com/office/word/2010/wordml" wp14:textId="77777777">
       <w:proofErr w:type="gramStart"/>
       <w:r>
         <w:t>village</w:t>
@@ -1763,7 +1763,7 @@
         <w:t xml:space="preserve"> in south Darfur where thousands</w:t>
       </w:r>
     </w:p>
-    <w:p>
+    <w:p xmlns:wp14="http://schemas.microsoft.com/office/word/2010/wordml" wp14:textId="77777777">
       <w:proofErr w:type="gramStart"/>
       <w:r>
         <w:t>of</w:t>
@@ -1781,7 +1781,7 @@
         <w:t xml:space="preserve"> sought</w:t>
       </w:r>
     </w:p>
-    <w:p>
+    <w:p xmlns:wp14="http://schemas.microsoft.com/office/word/2010/wordml" wp14:textId="77777777">
       <w:proofErr w:type="gramStart"/>
       <w:r>
         <w:t>refuge</w:t>
@@ -1796,7 +1796,7 @@
       </w:r>
       <w:proofErr w:type="gramEnd"/>
     </w:p>
-    <w:p>
+    <w:p xmlns:wp14="http://schemas.microsoft.com/office/word/2010/wordml" wp14:textId="77777777">
       <w:proofErr w:type="gramStart"/>
       <w:r>
         <w:lastRenderedPageBreak/>
@@ -1807,7 +1807,7 @@
         <w:t xml:space="preserve"> scene as helicopter gun ships</w:t>
       </w:r>
     </w:p>
-    <w:p>
+    <w:p xmlns:wp14="http://schemas.microsoft.com/office/word/2010/wordml" wp14:textId="77777777">
       <w:proofErr w:type="gramStart"/>
       <w:r>
         <w:t>sprayed</w:t>
@@ -1817,12 +1817,12 @@
         <w:t xml:space="preserve"> these poor helpless people?</w:t>
       </w:r>
     </w:p>
-    <w:p>
+    <w:p xmlns:wp14="http://schemas.microsoft.com/office/word/2010/wordml" wp14:textId="77777777">
       <w:r>
         <w:t>The African Union mission in Darfur</w:t>
       </w:r>
     </w:p>
-    <w:p>
+    <w:p xmlns:wp14="http://schemas.microsoft.com/office/word/2010/wordml" wp14:textId="77777777">
       <w:proofErr w:type="gramStart"/>
       <w:r>
         <w:t>has</w:t>
@@ -1832,7 +1832,7 @@
         <w:t xml:space="preserve"> 7,000 peacekeepers; 7,000 men in</w:t>
       </w:r>
     </w:p>
-    <w:p>
+    <w:p xmlns:wp14="http://schemas.microsoft.com/office/word/2010/wordml" wp14:textId="77777777">
       <w:proofErr w:type="gramStart"/>
       <w:r>
         <w:t>uniform</w:t>
@@ -1842,17 +1842,17 @@
         <w:t xml:space="preserve"> to guard an area the size of</w:t>
       </w:r>
     </w:p>
-    <w:p>
+    <w:p xmlns:wp14="http://schemas.microsoft.com/office/word/2010/wordml" wp14:textId="77777777">
       <w:r>
         <w:t>Texas. But a Texas without roads, a</w:t>
       </w:r>
     </w:p>
-    <w:p>
+    <w:p xmlns:wp14="http://schemas.microsoft.com/office/word/2010/wordml" wp14:textId="77777777">
       <w:r>
         <w:t>Texas without bridges, a Texas without</w:t>
       </w:r>
     </w:p>
-    <w:p>
+    <w:p xmlns:wp14="http://schemas.microsoft.com/office/word/2010/wordml" wp14:textId="77777777">
       <w:proofErr w:type="gramStart"/>
       <w:r>
         <w:t>communication</w:t>
@@ -1862,7 +1862,7 @@
         <w:t>. They cannot end this</w:t>
       </w:r>
     </w:p>
-    <w:p>
+    <w:p xmlns:wp14="http://schemas.microsoft.com/office/word/2010/wordml" wp14:textId="77777777">
       <w:proofErr w:type="gramStart"/>
       <w:r>
         <w:t>genocide</w:t>
@@ -1872,17 +1872,17 @@
         <w:t xml:space="preserve"> by themselves.</w:t>
       </w:r>
     </w:p>
-    <w:p>
+    <w:p xmlns:wp14="http://schemas.microsoft.com/office/word/2010/wordml" wp14:textId="77777777">
       <w:r>
         <w:t>Unfortunately, while violence in</w:t>
       </w:r>
     </w:p>
-    <w:p>
+    <w:p xmlns:wp14="http://schemas.microsoft.com/office/word/2010/wordml" wp14:textId="77777777">
       <w:r>
         <w:t>Darfur escalates, the news on the prospects</w:t>
       </w:r>
     </w:p>
-    <w:p>
+    <w:p xmlns:wp14="http://schemas.microsoft.com/office/word/2010/wordml" wp14:textId="77777777">
       <w:proofErr w:type="gramStart"/>
       <w:r>
         <w:t>of</w:t>
@@ -1892,7 +1892,7 @@
         <w:t xml:space="preserve"> peace, talks between the Government</w:t>
       </w:r>
     </w:p>
-    <w:p>
+    <w:p xmlns:wp14="http://schemas.microsoft.com/office/word/2010/wordml" wp14:textId="77777777">
       <w:proofErr w:type="gramStart"/>
       <w:r>
         <w:t>of</w:t>
@@ -1902,7 +1902,7 @@
         <w:t xml:space="preserve"> Sudan and the rebel groups,</w:t>
       </w:r>
     </w:p>
-    <w:p>
+    <w:p xmlns:wp14="http://schemas.microsoft.com/office/word/2010/wordml" wp14:textId="77777777">
       <w:proofErr w:type="gramStart"/>
       <w:r>
         <w:t>is</w:t>
@@ -1912,7 +1912,7 @@
         <w:t xml:space="preserve"> very discouraging. The talks have</w:t>
       </w:r>
     </w:p>
-    <w:p>
+    <w:p xmlns:wp14="http://schemas.microsoft.com/office/word/2010/wordml" wp14:textId="77777777">
       <w:proofErr w:type="gramStart"/>
       <w:r>
         <w:t>dragged</w:t>
@@ -1922,7 +1922,7 @@
         <w:t xml:space="preserve"> on for 2 bloody years. They</w:t>
       </w:r>
     </w:p>
-    <w:p>
+    <w:p xmlns:wp14="http://schemas.microsoft.com/office/word/2010/wordml" wp14:textId="77777777">
       <w:proofErr w:type="gramStart"/>
       <w:r>
         <w:t>were</w:t>
@@ -1932,7 +1932,7 @@
         <w:t xml:space="preserve"> set to conclude on Sunday, but in</w:t>
       </w:r>
     </w:p>
-    <w:p>
+    <w:p xmlns:wp14="http://schemas.microsoft.com/office/word/2010/wordml" wp14:textId="77777777">
       <w:proofErr w:type="gramStart"/>
       <w:r>
         <w:t>the</w:t>
@@ -1942,7 +1942,7 @@
         <w:t xml:space="preserve"> absence of an agreement, they have</w:t>
       </w:r>
     </w:p>
-    <w:p>
+    <w:p xmlns:wp14="http://schemas.microsoft.com/office/word/2010/wordml" wp14:textId="77777777">
       <w:proofErr w:type="gramStart"/>
       <w:r>
         <w:t>been</w:t>
@@ -1952,7 +1952,7 @@
         <w:t xml:space="preserve"> extended another 48 hours. The</w:t>
       </w:r>
     </w:p>
-    <w:p>
+    <w:p xmlns:wp14="http://schemas.microsoft.com/office/word/2010/wordml" wp14:textId="77777777">
       <w:proofErr w:type="gramStart"/>
       <w:r>
         <w:t>prospects</w:t>
@@ -1962,12 +1962,12 @@
         <w:t xml:space="preserve"> for an accord seem dim.</w:t>
       </w:r>
     </w:p>
-    <w:p>
+    <w:p xmlns:wp14="http://schemas.microsoft.com/office/word/2010/wordml" wp14:textId="77777777">
       <w:r>
         <w:t>Khartoum so far has also refused to</w:t>
       </w:r>
     </w:p>
-    <w:p>
+    <w:p xmlns:wp14="http://schemas.microsoft.com/office/word/2010/wordml" wp14:textId="77777777">
       <w:proofErr w:type="gramStart"/>
       <w:r>
         <w:t>allow</w:t>
@@ -1977,19 +1977,19 @@
         <w:t xml:space="preserve"> a U.N. assessment team into</w:t>
       </w:r>
     </w:p>
-    <w:p>
+    <w:p xmlns:wp14="http://schemas.microsoft.com/office/word/2010/wordml" wp14:textId="77777777">
       <w:proofErr w:type="gramStart"/>
       <w:r>
         <w:t>Darfur to prepare for a mission there.</w:t>
       </w:r>
       <w:proofErr w:type="gramEnd"/>
     </w:p>
-    <w:p>
+    <w:p xmlns:wp14="http://schemas.microsoft.com/office/word/2010/wordml" wp14:textId="77777777">
       <w:r>
         <w:t>The Sudanese Government launched</w:t>
       </w:r>
     </w:p>
-    <w:p>
+    <w:p xmlns:wp14="http://schemas.microsoft.com/office/word/2010/wordml" wp14:textId="77777777">
       <w:proofErr w:type="gramStart"/>
       <w:r>
         <w:t>a</w:t>
@@ -1999,7 +1999,7 @@
         <w:t xml:space="preserve"> war on its own people for 3 straight</w:t>
       </w:r>
     </w:p>
-    <w:p>
+    <w:p xmlns:wp14="http://schemas.microsoft.com/office/word/2010/wordml" wp14:textId="77777777">
       <w:proofErr w:type="gramStart"/>
       <w:r>
         <w:t>years</w:t>
@@ -2009,7 +2009,7 @@
         <w:t>. They cannot be allowed to dictate</w:t>
       </w:r>
     </w:p>
-    <w:p>
+    <w:p xmlns:wp14="http://schemas.microsoft.com/office/word/2010/wordml" wp14:textId="77777777">
       <w:proofErr w:type="gramStart"/>
       <w:r>
         <w:lastRenderedPageBreak/>
@@ -2020,7 +2020,7 @@
         <w:t xml:space="preserve"> to the United Nations. Hundreds</w:t>
       </w:r>
     </w:p>
-    <w:p>
+    <w:p xmlns:wp14="http://schemas.microsoft.com/office/word/2010/wordml" wp14:textId="77777777">
       <w:proofErr w:type="gramStart"/>
       <w:r>
         <w:t>of</w:t>
@@ -2030,7 +2030,7 @@
         <w:t xml:space="preserve"> thousands of lives hang in the</w:t>
       </w:r>
     </w:p>
-    <w:p>
+    <w:p xmlns:wp14="http://schemas.microsoft.com/office/word/2010/wordml" wp14:textId="77777777">
       <w:proofErr w:type="gramStart"/>
       <w:r>
         <w:t>balance</w:t>
@@ -2040,7 +2040,7 @@
         <w:t xml:space="preserve"> in Darfur. We should appoint</w:t>
       </w:r>
     </w:p>
-    <w:p>
+    <w:p xmlns:wp14="http://schemas.microsoft.com/office/word/2010/wordml" wp14:textId="77777777">
       <w:proofErr w:type="gramStart"/>
       <w:r>
         <w:t>that</w:t>
@@ -2050,7 +2050,7 @@
         <w:t xml:space="preserve"> special envoy, someone of the</w:t>
       </w:r>
     </w:p>
-    <w:p>
+    <w:p xmlns:wp14="http://schemas.microsoft.com/office/word/2010/wordml" wp14:textId="77777777">
       <w:proofErr w:type="gramStart"/>
       <w:r>
         <w:t>stature</w:t>
@@ -2060,12 +2060,12 @@
         <w:t>, the dedication, and wisdom of</w:t>
       </w:r>
     </w:p>
-    <w:p>
+    <w:p xmlns:wp14="http://schemas.microsoft.com/office/word/2010/wordml" wp14:textId="77777777">
       <w:r>
         <w:t>John Danforth, to try to advance the</w:t>
       </w:r>
     </w:p>
-    <w:p>
+    <w:p xmlns:wp14="http://schemas.microsoft.com/office/word/2010/wordml" wp14:textId="77777777">
       <w:proofErr w:type="gramStart"/>
       <w:r>
         <w:t>peace</w:t>
@@ -2075,7 +2075,7 @@
         <w:t xml:space="preserve"> process. The United States must</w:t>
       </w:r>
     </w:p>
-    <w:p>
+    <w:p xmlns:wp14="http://schemas.microsoft.com/office/word/2010/wordml" wp14:textId="77777777">
       <w:proofErr w:type="gramStart"/>
       <w:r>
         <w:t>engage</w:t>
@@ -2085,12 +2085,12 @@
         <w:t xml:space="preserve"> the other members of the</w:t>
       </w:r>
     </w:p>
-    <w:p>
+    <w:p xmlns:wp14="http://schemas.microsoft.com/office/word/2010/wordml" wp14:textId="77777777">
       <w:r>
         <w:t>United Nations Security Council to put</w:t>
       </w:r>
     </w:p>
-    <w:p>
+    <w:p xmlns:wp14="http://schemas.microsoft.com/office/word/2010/wordml" wp14:textId="77777777">
       <w:proofErr w:type="gramStart"/>
       <w:r>
         <w:t>real</w:t>
@@ -2100,17 +2100,17 @@
         <w:t xml:space="preserve"> pressure on the Government of</w:t>
       </w:r>
     </w:p>
-    <w:p>
+    <w:p xmlns:wp14="http://schemas.microsoft.com/office/word/2010/wordml" wp14:textId="77777777">
       <w:r>
         <w:t>Sudan.</w:t>
       </w:r>
     </w:p>
-    <w:p>
+    <w:p xmlns:wp14="http://schemas.microsoft.com/office/word/2010/wordml" wp14:textId="77777777">
       <w:r>
         <w:t>One of the troubling aspects is that</w:t>
       </w:r>
     </w:p>
-    <w:p>
+    <w:p xmlns:wp14="http://schemas.microsoft.com/office/word/2010/wordml" wp14:textId="77777777">
       <w:proofErr w:type="gramStart"/>
       <w:r>
         <w:t>many</w:t>
@@ -2120,7 +2120,7 @@
         <w:t xml:space="preserve"> believe that the major countries</w:t>
       </w:r>
     </w:p>
-    <w:p>
+    <w:p xmlns:wp14="http://schemas.microsoft.com/office/word/2010/wordml" wp14:textId="77777777">
       <w:proofErr w:type="gramStart"/>
       <w:r>
         <w:t>of</w:t>
@@ -2130,7 +2130,7 @@
         <w:t xml:space="preserve"> the world are pulling their punches</w:t>
       </w:r>
     </w:p>
-    <w:p>
+    <w:p xmlns:wp14="http://schemas.microsoft.com/office/word/2010/wordml" wp14:textId="77777777">
       <w:proofErr w:type="gramStart"/>
       <w:r>
         <w:t>and</w:t>
@@ -2140,12 +2140,12 @@
         <w:t xml:space="preserve"> not holding Sudan accountable because</w:t>
       </w:r>
     </w:p>
-    <w:p>
+    <w:p xmlns:wp14="http://schemas.microsoft.com/office/word/2010/wordml" wp14:textId="77777777">
       <w:r>
         <w:t>Sudan has oil deposits. Once</w:t>
       </w:r>
     </w:p>
-    <w:p>
+    <w:p xmlns:wp14="http://schemas.microsoft.com/office/word/2010/wordml" wp14:textId="77777777">
       <w:proofErr w:type="gramStart"/>
       <w:r>
         <w:t>again</w:t>
@@ -2155,7 +2155,7 @@
         <w:t>, our foreign policy is being affected,</w:t>
       </w:r>
     </w:p>
-    <w:p>
+    <w:p xmlns:wp14="http://schemas.microsoft.com/office/word/2010/wordml" wp14:textId="77777777">
       <w:proofErr w:type="gramStart"/>
       <w:r>
         <w:t>if</w:t>
@@ -2165,7 +2165,7 @@
         <w:t xml:space="preserve"> not dictated, by energy reserves</w:t>
       </w:r>
     </w:p>
-    <w:p>
+    <w:p xmlns:wp14="http://schemas.microsoft.com/office/word/2010/wordml" wp14:textId="77777777">
       <w:proofErr w:type="gramStart"/>
       <w:r>
         <w:t>in</w:t>
@@ -2175,7 +2175,7 @@
         <w:t xml:space="preserve"> Africa, as it is in so many</w:t>
       </w:r>
     </w:p>
-    <w:p>
+    <w:p xmlns:wp14="http://schemas.microsoft.com/office/word/2010/wordml" wp14:textId="77777777">
       <w:proofErr w:type="gramStart"/>
       <w:r>
         <w:t>other</w:t>
@@ -2185,12 +2185,12 @@
         <w:t xml:space="preserve"> parts of the world.</w:t>
       </w:r>
     </w:p>
-    <w:p>
+    <w:p xmlns:wp14="http://schemas.microsoft.com/office/word/2010/wordml" wp14:textId="77777777">
       <w:r>
         <w:t>What a grim reminder of how important</w:t>
       </w:r>
     </w:p>
-    <w:p>
+    <w:p xmlns:wp14="http://schemas.microsoft.com/office/word/2010/wordml" wp14:textId="77777777">
       <w:proofErr w:type="gramStart"/>
       <w:r>
         <w:t>it</w:t>
@@ -2200,7 +2200,7 @@
         <w:t xml:space="preserve"> is for the United States to move</w:t>
       </w:r>
     </w:p>
-    <w:p>
+    <w:p xmlns:wp14="http://schemas.microsoft.com/office/word/2010/wordml" wp14:textId="77777777">
       <w:proofErr w:type="gramStart"/>
       <w:r>
         <w:t>to</w:t>
@@ -2210,7 +2210,7 @@
         <w:t xml:space="preserve"> energy independence so we can stand</w:t>
       </w:r>
     </w:p>
-    <w:p>
+    <w:p xmlns:wp14="http://schemas.microsoft.com/office/word/2010/wordml" wp14:textId="77777777">
       <w:proofErr w:type="gramStart"/>
       <w:r>
         <w:t>up</w:t>
@@ -2220,7 +2220,7 @@
         <w:t xml:space="preserve"> for the values we need without sacrificing</w:t>
       </w:r>
     </w:p>
-    <w:p>
+    <w:p xmlns:wp14="http://schemas.microsoft.com/office/word/2010/wordml" wp14:textId="77777777">
       <w:proofErr w:type="gramStart"/>
       <w:r>
         <w:t>all-important</w:t>
@@ -2230,7 +2230,7 @@
         <w:t xml:space="preserve"> energy for our</w:t>
       </w:r>
     </w:p>
-    <w:p>
+    <w:p xmlns:wp14="http://schemas.microsoft.com/office/word/2010/wordml" wp14:textId="77777777">
       <w:proofErr w:type="gramStart"/>
       <w:r>
         <w:lastRenderedPageBreak/>
@@ -2241,7 +2241,7 @@
         <w:t xml:space="preserve"> economy and that other countries</w:t>
       </w:r>
     </w:p>
-    <w:p>
+    <w:p xmlns:wp14="http://schemas.microsoft.com/office/word/2010/wordml" wp14:textId="77777777">
       <w:proofErr w:type="gramStart"/>
       <w:r>
         <w:t>can</w:t>
@@ -2251,7 +2251,7 @@
         <w:t xml:space="preserve"> step forward and make the right</w:t>
       </w:r>
     </w:p>
-    <w:p>
+    <w:p xmlns:wp14="http://schemas.microsoft.com/office/word/2010/wordml" wp14:textId="77777777">
       <w:proofErr w:type="gramStart"/>
       <w:r>
         <w:t>decision</w:t>
@@ -2261,7 +2261,7 @@
         <w:t xml:space="preserve"> in terms of the morality and</w:t>
       </w:r>
     </w:p>
-    <w:p>
+    <w:p xmlns:wp14="http://schemas.microsoft.com/office/word/2010/wordml" wp14:textId="77777777">
       <w:proofErr w:type="gramStart"/>
       <w:r>
         <w:t>values</w:t>
@@ -2271,7 +2271,7 @@
         <w:t xml:space="preserve"> of the world rather than gauging</w:t>
       </w:r>
     </w:p>
-    <w:p>
+    <w:p xmlns:wp14="http://schemas.microsoft.com/office/word/2010/wordml" wp14:textId="77777777">
       <w:proofErr w:type="gramStart"/>
       <w:r>
         <w:t>the</w:t>
@@ -2281,7 +2281,7 @@
         <w:t xml:space="preserve"> impact it will have on their oil</w:t>
       </w:r>
     </w:p>
-    <w:p>
+    <w:p xmlns:wp14="http://schemas.microsoft.com/office/word/2010/wordml" wp14:textId="77777777">
       <w:proofErr w:type="gramStart"/>
       <w:r>
         <w:t>imports</w:t>
@@ -2291,12 +2291,12 @@
         <w:t>.</w:t>
       </w:r>
     </w:p>
-    <w:p>
+    <w:p xmlns:wp14="http://schemas.microsoft.com/office/word/2010/wordml" wp14:textId="77777777">
       <w:r>
         <w:t>We have to work with our European</w:t>
       </w:r>
     </w:p>
-    <w:p>
+    <w:p xmlns:wp14="http://schemas.microsoft.com/office/word/2010/wordml" wp14:textId="77777777">
       <w:proofErr w:type="gramStart"/>
       <w:r>
         <w:t>allies</w:t>
@@ -2306,7 +2306,7 @@
         <w:t xml:space="preserve"> to persuade China and Russia to</w:t>
       </w:r>
     </w:p>
-    <w:p>
+    <w:p xmlns:wp14="http://schemas.microsoft.com/office/word/2010/wordml" wp14:textId="77777777">
       <w:proofErr w:type="gramStart"/>
       <w:r>
         <w:t>set</w:t>
@@ -2316,12 +2316,12 @@
         <w:t xml:space="preserve"> aside their objections to U.N. action.</w:t>
       </w:r>
     </w:p>
-    <w:p>
+    <w:p xmlns:wp14="http://schemas.microsoft.com/office/word/2010/wordml" wp14:textId="77777777">
       <w:r>
         <w:t>We should pass the amendments before</w:t>
       </w:r>
     </w:p>
-    <w:p>
+    <w:p xmlns:wp14="http://schemas.microsoft.com/office/word/2010/wordml" wp14:textId="77777777">
       <w:proofErr w:type="gramStart"/>
       <w:r>
         <w:t>us</w:t>
@@ -2331,7 +2331,7 @@
         <w:t xml:space="preserve"> this week on the supplemental</w:t>
       </w:r>
     </w:p>
-    <w:p>
+    <w:p xmlns:wp14="http://schemas.microsoft.com/office/word/2010/wordml" wp14:textId="77777777">
       <w:proofErr w:type="gramStart"/>
       <w:r>
         <w:t>appropriations</w:t>
@@ -2341,12 +2341,12 @@
         <w:t xml:space="preserve"> bill, and the Darfur</w:t>
       </w:r>
     </w:p>
-    <w:p>
+    <w:p xmlns:wp14="http://schemas.microsoft.com/office/word/2010/wordml" wp14:textId="77777777">
       <w:r>
         <w:t>Peace and Accountability Act should</w:t>
       </w:r>
     </w:p>
-    <w:p>
+    <w:p xmlns:wp14="http://schemas.microsoft.com/office/word/2010/wordml" wp14:textId="77777777">
       <w:proofErr w:type="gramStart"/>
       <w:r>
         <w:t>be</w:t>
@@ -2356,7 +2356,7 @@
         <w:t xml:space="preserve"> signed into law. We should continue</w:t>
       </w:r>
     </w:p>
-    <w:p>
+    <w:p xmlns:wp14="http://schemas.microsoft.com/office/word/2010/wordml" wp14:textId="77777777">
       <w:proofErr w:type="gramStart"/>
       <w:r>
         <w:t>to</w:t>
@@ -2366,7 +2366,7 @@
         <w:t xml:space="preserve"> support the African Union mission</w:t>
       </w:r>
     </w:p>
-    <w:p>
+    <w:p xmlns:wp14="http://schemas.microsoft.com/office/word/2010/wordml" wp14:textId="77777777">
       <w:proofErr w:type="gramStart"/>
       <w:r>
         <w:t>in</w:t>
@@ -2376,7 +2376,7 @@
         <w:t xml:space="preserve"> Darfur, while leading efforts to ensure</w:t>
       </w:r>
     </w:p>
-    <w:p>
+    <w:p xmlns:wp14="http://schemas.microsoft.com/office/word/2010/wordml" wp14:textId="77777777">
       <w:proofErr w:type="gramStart"/>
       <w:r>
         <w:t>that</w:t>
@@ -2386,7 +2386,7 @@
         <w:t xml:space="preserve"> NATO and the United Nations</w:t>
       </w:r>
     </w:p>
-    <w:p>
+    <w:p xmlns:wp14="http://schemas.microsoft.com/office/word/2010/wordml" wp14:textId="77777777">
       <w:proofErr w:type="gramStart"/>
       <w:r>
         <w:t>take</w:t>
@@ -2396,7 +2396,7 @@
         <w:t xml:space="preserve"> up the peacekeeping mission</w:t>
       </w:r>
     </w:p>
-    <w:p>
+    <w:p xmlns:wp14="http://schemas.microsoft.com/office/word/2010/wordml" wp14:textId="77777777">
       <w:proofErr w:type="gramStart"/>
       <w:r>
         <w:t>in</w:t>
@@ -2406,12 +2406,12 @@
         <w:t xml:space="preserve"> Darfur.</w:t>
       </w:r>
     </w:p>
-    <w:p>
+    <w:p xmlns:wp14="http://schemas.microsoft.com/office/word/2010/wordml" wp14:textId="77777777">
       <w:r>
         <w:t>Three years of genocide—3 years</w:t>
       </w:r>
     </w:p>
-    <w:p>
+    <w:p xmlns:wp14="http://schemas.microsoft.com/office/word/2010/wordml" wp14:textId="77777777">
       <w:proofErr w:type="gramStart"/>
       <w:r>
         <w:t>after</w:t>
@@ -2421,7 +2421,7 @@
         <w:t xml:space="preserve"> our declaration that a genocide</w:t>
       </w:r>
     </w:p>
-    <w:p>
+    <w:p xmlns:wp14="http://schemas.microsoft.com/office/word/2010/wordml" wp14:textId="77777777">
       <w:proofErr w:type="gramStart"/>
       <w:r>
         <w:t>was</w:t>
@@ -2431,7 +2431,7 @@
         <w:t xml:space="preserve"> occurring right here on our</w:t>
       </w:r>
     </w:p>
-    <w:p>
+    <w:p xmlns:wp14="http://schemas.microsoft.com/office/word/2010/wordml" wp14:textId="77777777">
       <w:proofErr w:type="gramStart"/>
       <w:r>
         <w:t>watch—</w:t>
@@ -2441,12 +2441,12 @@
         <w:t>3 years is too long.</w:t>
       </w:r>
     </w:p>
-    <w:p>
+    <w:p xmlns:wp14="http://schemas.microsoft.com/office/word/2010/wordml" wp14:textId="77777777">
       <w:r>
         <w:t>I echo the thousands of people who</w:t>
       </w:r>
     </w:p>
-    <w:p>
+    <w:p xmlns:wp14="http://schemas.microsoft.com/office/word/2010/wordml" wp14:textId="77777777">
       <w:proofErr w:type="gramStart"/>
       <w:r>
         <w:t>gathered</w:t>
@@ -2456,7 +2456,7 @@
         <w:t xml:space="preserve"> across America on Sunday—</w:t>
       </w:r>
     </w:p>
-    <w:p>
+    <w:p xmlns:wp14="http://schemas.microsoft.com/office/word/2010/wordml" wp14:textId="77777777">
       <w:proofErr w:type="gramStart"/>
       <w:r>
         <w:lastRenderedPageBreak/>
@@ -2467,7 +2467,7 @@
         <w:t xml:space="preserve"> students from Georgetown University,</w:t>
       </w:r>
     </w:p>
-    <w:p>
+    <w:p xmlns:wp14="http://schemas.microsoft.com/office/word/2010/wordml" wp14:textId="77777777">
       <w:proofErr w:type="gramStart"/>
       <w:r>
         <w:t>the</w:t>
@@ -2477,7 +2477,7 @@
         <w:t xml:space="preserve"> students from other universities</w:t>
       </w:r>
     </w:p>
-    <w:p>
+    <w:p xmlns:wp14="http://schemas.microsoft.com/office/word/2010/wordml" wp14:textId="77777777">
       <w:proofErr w:type="gramStart"/>
       <w:r>
         <w:t>across</w:t>
@@ -2487,7 +2487,7 @@
         <w:t xml:space="preserve"> this country, and many</w:t>
       </w:r>
     </w:p>
-    <w:p>
+    <w:p xmlns:wp14="http://schemas.microsoft.com/office/word/2010/wordml" wp14:textId="77777777">
       <w:proofErr w:type="gramStart"/>
       <w:r>
         <w:t>other</w:t>
@@ -2497,26 +2497,27 @@
         <w:t xml:space="preserve"> caring people who came forward.</w:t>
       </w:r>
     </w:p>
-    <w:p>
+    <w:p xmlns:wp14="http://schemas.microsoft.com/office/word/2010/wordml" wp14:textId="77777777">
       <w:r>
         <w:t>I urge the Senate to join them to save</w:t>
       </w:r>
     </w:p>
-    <w:p>
+    <w:p xmlns:wp14="http://schemas.microsoft.com/office/word/2010/wordml" wp14:textId="77777777">
       <w:proofErr w:type="gramStart"/>
       <w:r>
         <w:t>Darfur.</w:t>
       </w:r>
-      <w:bookmarkStart w:id="0" w:name="_GoBack"/>
+      <w:bookmarkStart w:name="_GoBack" w:id="0"/>
       <w:bookmarkEnd w:id="0"/>
       <w:proofErr w:type="gramEnd"/>
     </w:p>
     <w:sectPr>
       <w:headerReference w:type="default" r:id="rId7"/>
-      <w:pgSz w:w="12240" w:h="15840"/>
+      <w:pgSz w:w="12240" w:h="15840" w:orient="portrait"/>
       <w:pgMar w:top="1440" w:right="1440" w:bottom="1440" w:left="1440" w:header="720" w:footer="720" w:gutter="0"/>
       <w:cols w:space="720"/>
       <w:docGrid w:linePitch="360"/>
+      <w:footerReference w:type="default" r:id="R27056797366d4f9b"/>
     </w:sectPr>
   </w:body>
 </w:document>
@@ -2525,7 +2526,7 @@
 <file path=word/endnotes.xml><?xml version="1.0" encoding="utf-8"?>
 <w:endnotes xmlns:wpc="http://schemas.microsoft.com/office/word/2010/wordprocessingCanvas" xmlns:mc="http://schemas.openxmlformats.org/markup-compatibility/2006" xmlns:o="urn:schemas-microsoft-com:office:office" xmlns:r="http://schemas.openxmlformats.org/officeDocument/2006/relationships" xmlns:m="http://schemas.openxmlformats.org/officeDocument/2006/math" xmlns:v="urn:schemas-microsoft-com:vml" xmlns:wp14="http://schemas.microsoft.com/office/word/2010/wordprocessingDrawing" xmlns:wp="http://schemas.openxmlformats.org/drawingml/2006/wordprocessingDrawing" xmlns:w10="urn:schemas-microsoft-com:office:word" xmlns:w="http://schemas.openxmlformats.org/wordprocessingml/2006/main" xmlns:w14="http://schemas.microsoft.com/office/word/2010/wordml" xmlns:wpg="http://schemas.microsoft.com/office/word/2010/wordprocessingGroup" xmlns:wpi="http://schemas.microsoft.com/office/word/2010/wordprocessingInk" xmlns:wne="http://schemas.microsoft.com/office/word/2006/wordml" xmlns:wps="http://schemas.microsoft.com/office/word/2010/wordprocessingShape" mc:Ignorable="w14 wp14">
   <w:endnote w:type="separator" w:id="-1">
-    <w:p>
+    <w:p xmlns:wp14="http://schemas.microsoft.com/office/word/2010/wordml" wp14:textId="77777777">
       <w:pPr>
         <w:spacing w:after="0" w:line="240" w:lineRule="auto"/>
       </w:pPr>
@@ -2535,7 +2536,7 @@
     </w:p>
   </w:endnote>
   <w:endnote w:type="continuationSeparator" w:id="0">
-    <w:p>
+    <w:p xmlns:wp14="http://schemas.microsoft.com/office/word/2010/wordml" wp14:textId="77777777">
       <w:pPr>
         <w:spacing w:after="0" w:line="240" w:lineRule="auto"/>
       </w:pPr>
@@ -2545,12 +2546,80 @@
     </w:p>
   </w:endnote>
 </w:endnotes>
+</file>
+
+<file path=word/footer.xml><?xml version="1.0" encoding="utf-8"?>
+<w:ftr xmlns:w14="http://schemas.microsoft.com/office/word/2010/wordml" xmlns:w="http://schemas.openxmlformats.org/wordprocessingml/2006/main">
+  <w:tbl>
+    <w:tblPr>
+      <w:tblStyle w:val="TableNormal"/>
+      <w:bidiVisual w:val="0"/>
+      <w:tblW w:w="0" w:type="auto"/>
+      <w:tblLayout w:type="fixed"/>
+      <w:tblLook w:val="04A0" w:firstRow="1" w:lastRow="0" w:firstColumn="1" w:lastColumn="0" w:noHBand="0" w:noVBand="1"/>
+    </w:tblPr>
+    <w:tblGrid>
+      <w:gridCol w:w="3120"/>
+      <w:gridCol w:w="3120"/>
+      <w:gridCol w:w="3120"/>
+    </w:tblGrid>
+    <w:tr>
+      <w:tc>
+        <w:tcPr>
+          <w:tcW w:w="3120" w:type="dxa"/>
+          <w:tcMar/>
+        </w:tcPr>
+        <w:p>
+          <w:pPr>
+            <w:pStyle w:val="Header"/>
+            <w:bidi w:val="0"/>
+            <w:ind w:left="-115"/>
+            <w:jc w:val="left"/>
+          </w:pPr>
+        </w:p>
+      </w:tc>
+      <w:tc>
+        <w:tcPr>
+          <w:tcW w:w="3120" w:type="dxa"/>
+          <w:tcMar/>
+        </w:tcPr>
+        <w:p>
+          <w:pPr>
+            <w:pStyle w:val="Header"/>
+            <w:bidi w:val="0"/>
+            <w:jc w:val="center"/>
+          </w:pPr>
+        </w:p>
+      </w:tc>
+      <w:tc>
+        <w:tcPr>
+          <w:tcW w:w="3120" w:type="dxa"/>
+          <w:tcMar/>
+        </w:tcPr>
+        <w:p>
+          <w:pPr>
+            <w:pStyle w:val="Header"/>
+            <w:bidi w:val="0"/>
+            <w:ind w:right="-115"/>
+            <w:jc w:val="right"/>
+          </w:pPr>
+        </w:p>
+      </w:tc>
+    </w:tr>
+  </w:tbl>
+  <w:p>
+    <w:pPr>
+      <w:pStyle w:val="Footer"/>
+      <w:bidi w:val="0"/>
+    </w:pPr>
+  </w:p>
+</w:ftr>
 </file>
 
 <file path=word/footnotes.xml><?xml version="1.0" encoding="utf-8"?>
 <w:footnotes xmlns:wpc="http://schemas.microsoft.com/office/word/2010/wordprocessingCanvas" xmlns:mc="http://schemas.openxmlformats.org/markup-compatibility/2006" xmlns:o="urn:schemas-microsoft-com:office:office" xmlns:r="http://schemas.openxmlformats.org/officeDocument/2006/relationships" xmlns:m="http://schemas.openxmlformats.org/officeDocument/2006/math" xmlns:v="urn:schemas-microsoft-com:vml" xmlns:wp14="http://schemas.microsoft.com/office/word/2010/wordprocessingDrawing" xmlns:wp="http://schemas.openxmlformats.org/drawingml/2006/wordprocessingDrawing" xmlns:w10="urn:schemas-microsoft-com:office:word" xmlns:w="http://schemas.openxmlformats.org/wordprocessingml/2006/main" xmlns:w14="http://schemas.microsoft.com/office/word/2010/wordml" xmlns:wpg="http://schemas.microsoft.com/office/word/2010/wordprocessingGroup" xmlns:wpi="http://schemas.microsoft.com/office/word/2010/wordprocessingInk" xmlns:wne="http://schemas.microsoft.com/office/word/2006/wordml" xmlns:wps="http://schemas.microsoft.com/office/word/2010/wordprocessingShape" mc:Ignorable="w14 wp14">
   <w:footnote w:type="separator" w:id="-1">
-    <w:p>
+    <w:p xmlns:wp14="http://schemas.microsoft.com/office/word/2010/wordml" wp14:textId="77777777">
       <w:pPr>
         <w:spacing w:after="0" w:line="240" w:lineRule="auto"/>
       </w:pPr>
@@ -2560,7 +2629,7 @@
     </w:p>
   </w:footnote>
   <w:footnote w:type="continuationSeparator" w:id="0">
-    <w:p>
+    <w:p xmlns:wp14="http://schemas.microsoft.com/office/word/2010/wordml" wp14:textId="77777777">
       <w:pPr>
         <w:spacing w:after="0" w:line="240" w:lineRule="auto"/>
       </w:pPr>
@@ -2574,7 +2643,7 @@
 
 <file path=word/header1.xml><?xml version="1.0" encoding="utf-8"?>
 <w:hdr xmlns:wpc="http://schemas.microsoft.com/office/word/2010/wordprocessingCanvas" xmlns:mc="http://schemas.openxmlformats.org/markup-compatibility/2006" xmlns:o="urn:schemas-microsoft-com:office:office" xmlns:r="http://schemas.openxmlformats.org/officeDocument/2006/relationships" xmlns:m="http://schemas.openxmlformats.org/officeDocument/2006/math" xmlns:v="urn:schemas-microsoft-com:vml" xmlns:wp14="http://schemas.microsoft.com/office/word/2010/wordprocessingDrawing" xmlns:wp="http://schemas.openxmlformats.org/drawingml/2006/wordprocessingDrawing" xmlns:w10="urn:schemas-microsoft-com:office:word" xmlns:w="http://schemas.openxmlformats.org/wordprocessingml/2006/main" xmlns:w14="http://schemas.microsoft.com/office/word/2010/wordml" xmlns:wpg="http://schemas.microsoft.com/office/word/2010/wordprocessingGroup" xmlns:wpi="http://schemas.microsoft.com/office/word/2010/wordprocessingInk" xmlns:wne="http://schemas.microsoft.com/office/word/2006/wordml" xmlns:wps="http://schemas.microsoft.com/office/word/2010/wordprocessingShape" mc:Ignorable="w14 wp14">
-  <w:p>
+  <w:p xmlns:wp14="http://schemas.microsoft.com/office/word/2010/wordml" wp14:textId="77777777">
     <w:pPr>
       <w:pStyle w:val="Header"/>
     </w:pPr>
@@ -2583,10 +2652,14 @@
     </w:r>
     <w:r>
       <w:tab/>
+    </w:r>
+    <w:r>
       <w:t>Darfur</w:t>
     </w:r>
     <w:r>
       <w:tab/>
+    </w:r>
+    <w:r>
       <w:t>May 2, 2006</w:t>
     </w:r>
   </w:p>
@@ -2594,11 +2667,11 @@
 </file>
 
 <file path=word/styles.xml><?xml version="1.0" encoding="utf-8"?>
-<w:styles xmlns:mc="http://schemas.openxmlformats.org/markup-compatibility/2006" xmlns:r="http://schemas.openxmlformats.org/officeDocument/2006/relationships" xmlns:w="http://schemas.openxmlformats.org/wordprocessingml/2006/main" xmlns:w14="http://schemas.microsoft.com/office/word/2010/wordml" mc:Ignorable="w14">
+<w:styles xmlns:wp14="http://schemas.microsoft.com/office/word/2010/wordprocessingDrawing" xmlns:mc="http://schemas.openxmlformats.org/markup-compatibility/2006" xmlns:r="http://schemas.openxmlformats.org/officeDocument/2006/relationships" xmlns:w="http://schemas.openxmlformats.org/wordprocessingml/2006/main" xmlns:w14="http://schemas.microsoft.com/office/word/2010/wordml" mc:Ignorable="w14 wp14">
   <w:docDefaults>
     <w:rPrDefault>
       <w:rPr>
-        <w:rFonts w:asciiTheme="minorHAnsi" w:eastAsiaTheme="minorHAnsi" w:hAnsiTheme="minorHAnsi" w:cstheme="minorBidi"/>
+        <w:rFonts w:asciiTheme="minorHAnsi" w:hAnsiTheme="minorHAnsi" w:eastAsiaTheme="minorHAnsi" w:cstheme="minorBidi"/>
         <w:sz w:val="22"/>
         <w:szCs w:val="22"/>
         <w:lang w:val="en-US" w:eastAsia="en-US" w:bidi="ar-SA"/>
@@ -2611,8 +2684,8 @@
     </w:pPrDefault>
   </w:docDefaults>
   <w:latentStyles w:defLockedState="0" w:defUIPriority="99" w:defSemiHidden="1" w:defUnhideWhenUsed="1" w:defQFormat="0" w:count="267">
-    <w:lsdException w:name="Normal" w:semiHidden="0" w:uiPriority="0" w:unhideWhenUsed="0" w:qFormat="1"/>
-    <w:lsdException w:name="heading 1" w:semiHidden="0" w:uiPriority="9" w:unhideWhenUsed="0" w:qFormat="1"/>
+    <w:lsdException w:name="Normal" w:uiPriority="0" w:semiHidden="0" w:unhideWhenUsed="0" w:qFormat="1"/>
+    <w:lsdException w:name="heading 1" w:uiPriority="9" w:semiHidden="0" w:unhideWhenUsed="0" w:qFormat="1"/>
     <w:lsdException w:name="heading 2" w:uiPriority="9" w:qFormat="1"/>
     <w:lsdException w:name="heading 3" w:uiPriority="9" w:qFormat="1"/>
     <w:lsdException w:name="heading 4" w:uiPriority="9" w:qFormat="1"/>
@@ -2631,134 +2704,134 @@
     <w:lsdException w:name="toc 8" w:uiPriority="39"/>
     <w:lsdException w:name="toc 9" w:uiPriority="39"/>
     <w:lsdException w:name="caption" w:uiPriority="35" w:qFormat="1"/>
-    <w:lsdException w:name="Title" w:semiHidden="0" w:uiPriority="10" w:unhideWhenUsed="0" w:qFormat="1"/>
+    <w:lsdException w:name="Title" w:uiPriority="10" w:semiHidden="0" w:unhideWhenUsed="0" w:qFormat="1"/>
     <w:lsdException w:name="Default Paragraph Font" w:uiPriority="1"/>
-    <w:lsdException w:name="Subtitle" w:semiHidden="0" w:uiPriority="11" w:unhideWhenUsed="0" w:qFormat="1"/>
-    <w:lsdException w:name="Strong" w:semiHidden="0" w:uiPriority="22" w:unhideWhenUsed="0" w:qFormat="1"/>
-    <w:lsdException w:name="Emphasis" w:semiHidden="0" w:uiPriority="20" w:unhideWhenUsed="0" w:qFormat="1"/>
-    <w:lsdException w:name="Table Grid" w:semiHidden="0" w:uiPriority="59" w:unhideWhenUsed="0"/>
+    <w:lsdException w:name="Subtitle" w:uiPriority="11" w:semiHidden="0" w:unhideWhenUsed="0" w:qFormat="1"/>
+    <w:lsdException w:name="Strong" w:uiPriority="22" w:semiHidden="0" w:unhideWhenUsed="0" w:qFormat="1"/>
+    <w:lsdException w:name="Emphasis" w:uiPriority="20" w:semiHidden="0" w:unhideWhenUsed="0" w:qFormat="1"/>
+    <w:lsdException w:name="Table Grid" w:uiPriority="59" w:semiHidden="0" w:unhideWhenUsed="0"/>
     <w:lsdException w:name="Placeholder Text" w:unhideWhenUsed="0"/>
-    <w:lsdException w:name="No Spacing" w:semiHidden="0" w:uiPriority="1" w:unhideWhenUsed="0" w:qFormat="1"/>
-    <w:lsdException w:name="Light Shading" w:semiHidden="0" w:uiPriority="60" w:unhideWhenUsed="0"/>
-    <w:lsdException w:name="Light List" w:semiHidden="0" w:uiPriority="61" w:unhideWhenUsed="0"/>
-    <w:lsdException w:name="Light Grid" w:semiHidden="0" w:uiPriority="62" w:unhideWhenUsed="0"/>
-    <w:lsdException w:name="Medium Shading 1" w:semiHidden="0" w:uiPriority="63" w:unhideWhenUsed="0"/>
-    <w:lsdException w:name="Medium Shading 2" w:semiHidden="0" w:uiPriority="64" w:unhideWhenUsed="0"/>
-    <w:lsdException w:name="Medium List 1" w:semiHidden="0" w:uiPriority="65" w:unhideWhenUsed="0"/>
-    <w:lsdException w:name="Medium List 2" w:semiHidden="0" w:uiPriority="66" w:unhideWhenUsed="0"/>
-    <w:lsdException w:name="Medium Grid 1" w:semiHidden="0" w:uiPriority="67" w:unhideWhenUsed="0"/>
-    <w:lsdException w:name="Medium Grid 2" w:semiHidden="0" w:uiPriority="68" w:unhideWhenUsed="0"/>
-    <w:lsdException w:name="Medium Grid 3" w:semiHidden="0" w:uiPriority="69" w:unhideWhenUsed="0"/>
-    <w:lsdException w:name="Dark List" w:semiHidden="0" w:uiPriority="70" w:unhideWhenUsed="0"/>
-    <w:lsdException w:name="Colorful Shading" w:semiHidden="0" w:uiPriority="71" w:unhideWhenUsed="0"/>
-    <w:lsdException w:name="Colorful List" w:semiHidden="0" w:uiPriority="72" w:unhideWhenUsed="0"/>
-    <w:lsdException w:name="Colorful Grid" w:semiHidden="0" w:uiPriority="73" w:unhideWhenUsed="0"/>
-    <w:lsdException w:name="Light Shading Accent 1" w:semiHidden="0" w:uiPriority="60" w:unhideWhenUsed="0"/>
-    <w:lsdException w:name="Light List Accent 1" w:semiHidden="0" w:uiPriority="61" w:unhideWhenUsed="0"/>
-    <w:lsdException w:name="Light Grid Accent 1" w:semiHidden="0" w:uiPriority="62" w:unhideWhenUsed="0"/>
-    <w:lsdException w:name="Medium Shading 1 Accent 1" w:semiHidden="0" w:uiPriority="63" w:unhideWhenUsed="0"/>
-    <w:lsdException w:name="Medium Shading 2 Accent 1" w:semiHidden="0" w:uiPriority="64" w:unhideWhenUsed="0"/>
-    <w:lsdException w:name="Medium List 1 Accent 1" w:semiHidden="0" w:uiPriority="65" w:unhideWhenUsed="0"/>
+    <w:lsdException w:name="No Spacing" w:uiPriority="1" w:semiHidden="0" w:unhideWhenUsed="0" w:qFormat="1"/>
+    <w:lsdException w:name="Light Shading" w:uiPriority="60" w:semiHidden="0" w:unhideWhenUsed="0"/>
+    <w:lsdException w:name="Light List" w:uiPriority="61" w:semiHidden="0" w:unhideWhenUsed="0"/>
+    <w:lsdException w:name="Light Grid" w:uiPriority="62" w:semiHidden="0" w:unhideWhenUsed="0"/>
+    <w:lsdException w:name="Medium Shading 1" w:uiPriority="63" w:semiHidden="0" w:unhideWhenUsed="0"/>
+    <w:lsdException w:name="Medium Shading 2" w:uiPriority="64" w:semiHidden="0" w:unhideWhenUsed="0"/>
+    <w:lsdException w:name="Medium List 1" w:uiPriority="65" w:semiHidden="0" w:unhideWhenUsed="0"/>
+    <w:lsdException w:name="Medium List 2" w:uiPriority="66" w:semiHidden="0" w:unhideWhenUsed="0"/>
+    <w:lsdException w:name="Medium Grid 1" w:uiPriority="67" w:semiHidden="0" w:unhideWhenUsed="0"/>
+    <w:lsdException w:name="Medium Grid 2" w:uiPriority="68" w:semiHidden="0" w:unhideWhenUsed="0"/>
+    <w:lsdException w:name="Medium Grid 3" w:uiPriority="69" w:semiHidden="0" w:unhideWhenUsed="0"/>
+    <w:lsdException w:name="Dark List" w:uiPriority="70" w:semiHidden="0" w:unhideWhenUsed="0"/>
+    <w:lsdException w:name="Colorful Shading" w:uiPriority="71" w:semiHidden="0" w:unhideWhenUsed="0"/>
+    <w:lsdException w:name="Colorful List" w:uiPriority="72" w:semiHidden="0" w:unhideWhenUsed="0"/>
+    <w:lsdException w:name="Colorful Grid" w:uiPriority="73" w:semiHidden="0" w:unhideWhenUsed="0"/>
+    <w:lsdException w:name="Light Shading Accent 1" w:uiPriority="60" w:semiHidden="0" w:unhideWhenUsed="0"/>
+    <w:lsdException w:name="Light List Accent 1" w:uiPriority="61" w:semiHidden="0" w:unhideWhenUsed="0"/>
+    <w:lsdException w:name="Light Grid Accent 1" w:uiPriority="62" w:semiHidden="0" w:unhideWhenUsed="0"/>
+    <w:lsdException w:name="Medium Shading 1 Accent 1" w:uiPriority="63" w:semiHidden="0" w:unhideWhenUsed="0"/>
+    <w:lsdException w:name="Medium Shading 2 Accent 1" w:uiPriority="64" w:semiHidden="0" w:unhideWhenUsed="0"/>
+    <w:lsdException w:name="Medium List 1 Accent 1" w:uiPriority="65" w:semiHidden="0" w:unhideWhenUsed="0"/>
     <w:lsdException w:name="Revision" w:unhideWhenUsed="0"/>
-    <w:lsdException w:name="List Paragraph" w:semiHidden="0" w:uiPriority="34" w:unhideWhenUsed="0" w:qFormat="1"/>
-    <w:lsdException w:name="Quote" w:semiHidden="0" w:uiPriority="29" w:unhideWhenUsed="0" w:qFormat="1"/>
-    <w:lsdException w:name="Intense Quote" w:semiHidden="0" w:uiPriority="30" w:unhideWhenUsed="0" w:qFormat="1"/>
-    <w:lsdException w:name="Medium List 2 Accent 1" w:semiHidden="0" w:uiPriority="66" w:unhideWhenUsed="0"/>
-    <w:lsdException w:name="Medium Grid 1 Accent 1" w:semiHidden="0" w:uiPriority="67" w:unhideWhenUsed="0"/>
-    <w:lsdException w:name="Medium Grid 2 Accent 1" w:semiHidden="0" w:uiPriority="68" w:unhideWhenUsed="0"/>
-    <w:lsdException w:name="Medium Grid 3 Accent 1" w:semiHidden="0" w:uiPriority="69" w:unhideWhenUsed="0"/>
-    <w:lsdException w:name="Dark List Accent 1" w:semiHidden="0" w:uiPriority="70" w:unhideWhenUsed="0"/>
-    <w:lsdException w:name="Colorful Shading Accent 1" w:semiHidden="0" w:uiPriority="71" w:unhideWhenUsed="0"/>
-    <w:lsdException w:name="Colorful List Accent 1" w:semiHidden="0" w:uiPriority="72" w:unhideWhenUsed="0"/>
-    <w:lsdException w:name="Colorful Grid Accent 1" w:semiHidden="0" w:uiPriority="73" w:unhideWhenUsed="0"/>
-    <w:lsdException w:name="Light Shading Accent 2" w:semiHidden="0" w:uiPriority="60" w:unhideWhenUsed="0"/>
-    <w:lsdException w:name="Light List Accent 2" w:semiHidden="0" w:uiPriority="61" w:unhideWhenUsed="0"/>
-    <w:lsdException w:name="Light Grid Accent 2" w:semiHidden="0" w:uiPriority="62" w:unhideWhenUsed="0"/>
-    <w:lsdException w:name="Medium Shading 1 Accent 2" w:semiHidden="0" w:uiPriority="63" w:unhideWhenUsed="0"/>
-    <w:lsdException w:name="Medium Shading 2 Accent 2" w:semiHidden="0" w:uiPriority="64" w:unhideWhenUsed="0"/>
-    <w:lsdException w:name="Medium List 1 Accent 2" w:semiHidden="0" w:uiPriority="65" w:unhideWhenUsed="0"/>
-    <w:lsdException w:name="Medium List 2 Accent 2" w:semiHidden="0" w:uiPriority="66" w:unhideWhenUsed="0"/>
-    <w:lsdException w:name="Medium Grid 1 Accent 2" w:semiHidden="0" w:uiPriority="67" w:unhideWhenUsed="0"/>
-    <w:lsdException w:name="Medium Grid 2 Accent 2" w:semiHidden="0" w:uiPriority="68" w:unhideWhenUsed="0"/>
-    <w:lsdException w:name="Medium Grid 3 Accent 2" w:semiHidden="0" w:uiPriority="69" w:unhideWhenUsed="0"/>
-    <w:lsdException w:name="Dark List Accent 2" w:semiHidden="0" w:uiPriority="70" w:unhideWhenUsed="0"/>
-    <w:lsdException w:name="Colorful Shading Accent 2" w:semiHidden="0" w:uiPriority="71" w:unhideWhenUsed="0"/>
-    <w:lsdException w:name="Colorful List Accent 2" w:semiHidden="0" w:uiPriority="72" w:unhideWhenUsed="0"/>
-    <w:lsdException w:name="Colorful Grid Accent 2" w:semiHidden="0" w:uiPriority="73" w:unhideWhenUsed="0"/>
-    <w:lsdException w:name="Light Shading Accent 3" w:semiHidden="0" w:uiPriority="60" w:unhideWhenUsed="0"/>
-    <w:lsdException w:name="Light List Accent 3" w:semiHidden="0" w:uiPriority="61" w:unhideWhenUsed="0"/>
-    <w:lsdException w:name="Light Grid Accent 3" w:semiHidden="0" w:uiPriority="62" w:unhideWhenUsed="0"/>
-    <w:lsdException w:name="Medium Shading 1 Accent 3" w:semiHidden="0" w:uiPriority="63" w:unhideWhenUsed="0"/>
-    <w:lsdException w:name="Medium Shading 2 Accent 3" w:semiHidden="0" w:uiPriority="64" w:unhideWhenUsed="0"/>
-    <w:lsdException w:name="Medium List 1 Accent 3" w:semiHidden="0" w:uiPriority="65" w:unhideWhenUsed="0"/>
-    <w:lsdException w:name="Medium List 2 Accent 3" w:semiHidden="0" w:uiPriority="66" w:unhideWhenUsed="0"/>
-    <w:lsdException w:name="Medium Grid 1 Accent 3" w:semiHidden="0" w:uiPriority="67" w:unhideWhenUsed="0"/>
-    <w:lsdException w:name="Medium Grid 2 Accent 3" w:semiHidden="0" w:uiPriority="68" w:unhideWhenUsed="0"/>
-    <w:lsdException w:name="Medium Grid 3 Accent 3" w:semiHidden="0" w:uiPriority="69" w:unhideWhenUsed="0"/>
-    <w:lsdException w:name="Dark List Accent 3" w:semiHidden="0" w:uiPriority="70" w:unhideWhenUsed="0"/>
-    <w:lsdException w:name="Colorful Shading Accent 3" w:semiHidden="0" w:uiPriority="71" w:unhideWhenUsed="0"/>
-    <w:lsdException w:name="Colorful List Accent 3" w:semiHidden="0" w:uiPriority="72" w:unhideWhenUsed="0"/>
-    <w:lsdException w:name="Colorful Grid Accent 3" w:semiHidden="0" w:uiPriority="73" w:unhideWhenUsed="0"/>
-    <w:lsdException w:name="Light Shading Accent 4" w:semiHidden="0" w:uiPriority="60" w:unhideWhenUsed="0"/>
-    <w:lsdException w:name="Light List Accent 4" w:semiHidden="0" w:uiPriority="61" w:unhideWhenUsed="0"/>
-    <w:lsdException w:name="Light Grid Accent 4" w:semiHidden="0" w:uiPriority="62" w:unhideWhenUsed="0"/>
-    <w:lsdException w:name="Medium Shading 1 Accent 4" w:semiHidden="0" w:uiPriority="63" w:unhideWhenUsed="0"/>
-    <w:lsdException w:name="Medium Shading 2 Accent 4" w:semiHidden="0" w:uiPriority="64" w:unhideWhenUsed="0"/>
-    <w:lsdException w:name="Medium List 1 Accent 4" w:semiHidden="0" w:uiPriority="65" w:unhideWhenUsed="0"/>
-    <w:lsdException w:name="Medium List 2 Accent 4" w:semiHidden="0" w:uiPriority="66" w:unhideWhenUsed="0"/>
-    <w:lsdException w:name="Medium Grid 1 Accent 4" w:semiHidden="0" w:uiPriority="67" w:unhideWhenUsed="0"/>
-    <w:lsdException w:name="Medium Grid 2 Accent 4" w:semiHidden="0" w:uiPriority="68" w:unhideWhenUsed="0"/>
-    <w:lsdException w:name="Medium Grid 3 Accent 4" w:semiHidden="0" w:uiPriority="69" w:unhideWhenUsed="0"/>
-    <w:lsdException w:name="Dark List Accent 4" w:semiHidden="0" w:uiPriority="70" w:unhideWhenUsed="0"/>
-    <w:lsdException w:name="Colorful Shading Accent 4" w:semiHidden="0" w:uiPriority="71" w:unhideWhenUsed="0"/>
-    <w:lsdException w:name="Colorful List Accent 4" w:semiHidden="0" w:uiPriority="72" w:unhideWhenUsed="0"/>
-    <w:lsdException w:name="Colorful Grid Accent 4" w:semiHidden="0" w:uiPriority="73" w:unhideWhenUsed="0"/>
-    <w:lsdException w:name="Light Shading Accent 5" w:semiHidden="0" w:uiPriority="60" w:unhideWhenUsed="0"/>
-    <w:lsdException w:name="Light List Accent 5" w:semiHidden="0" w:uiPriority="61" w:unhideWhenUsed="0"/>
-    <w:lsdException w:name="Light Grid Accent 5" w:semiHidden="0" w:uiPriority="62" w:unhideWhenUsed="0"/>
-    <w:lsdException w:name="Medium Shading 1 Accent 5" w:semiHidden="0" w:uiPriority="63" w:unhideWhenUsed="0"/>
-    <w:lsdException w:name="Medium Shading 2 Accent 5" w:semiHidden="0" w:uiPriority="64" w:unhideWhenUsed="0"/>
-    <w:lsdException w:name="Medium List 1 Accent 5" w:semiHidden="0" w:uiPriority="65" w:unhideWhenUsed="0"/>
-    <w:lsdException w:name="Medium List 2 Accent 5" w:semiHidden="0" w:uiPriority="66" w:unhideWhenUsed="0"/>
-    <w:lsdException w:name="Medium Grid 1 Accent 5" w:semiHidden="0" w:uiPriority="67" w:unhideWhenUsed="0"/>
-    <w:lsdException w:name="Medium Grid 2 Accent 5" w:semiHidden="0" w:uiPriority="68" w:unhideWhenUsed="0"/>
-    <w:lsdException w:name="Medium Grid 3 Accent 5" w:semiHidden="0" w:uiPriority="69" w:unhideWhenUsed="0"/>
-    <w:lsdException w:name="Dark List Accent 5" w:semiHidden="0" w:uiPriority="70" w:unhideWhenUsed="0"/>
-    <w:lsdException w:name="Colorful Shading Accent 5" w:semiHidden="0" w:uiPriority="71" w:unhideWhenUsed="0"/>
-    <w:lsdException w:name="Colorful List Accent 5" w:semiHidden="0" w:uiPriority="72" w:unhideWhenUsed="0"/>
-    <w:lsdException w:name="Colorful Grid Accent 5" w:semiHidden="0" w:uiPriority="73" w:unhideWhenUsed="0"/>
-    <w:lsdException w:name="Light Shading Accent 6" w:semiHidden="0" w:uiPriority="60" w:unhideWhenUsed="0"/>
-    <w:lsdException w:name="Light List Accent 6" w:semiHidden="0" w:uiPriority="61" w:unhideWhenUsed="0"/>
-    <w:lsdException w:name="Light Grid Accent 6" w:semiHidden="0" w:uiPriority="62" w:unhideWhenUsed="0"/>
-    <w:lsdException w:name="Medium Shading 1 Accent 6" w:semiHidden="0" w:uiPriority="63" w:unhideWhenUsed="0"/>
-    <w:lsdException w:name="Medium Shading 2 Accent 6" w:semiHidden="0" w:uiPriority="64" w:unhideWhenUsed="0"/>
-    <w:lsdException w:name="Medium List 1 Accent 6" w:semiHidden="0" w:uiPriority="65" w:unhideWhenUsed="0"/>
-    <w:lsdException w:name="Medium List 2 Accent 6" w:semiHidden="0" w:uiPriority="66" w:unhideWhenUsed="0"/>
-    <w:lsdException w:name="Medium Grid 1 Accent 6" w:semiHidden="0" w:uiPriority="67" w:unhideWhenUsed="0"/>
-    <w:lsdException w:name="Medium Grid 2 Accent 6" w:semiHidden="0" w:uiPriority="68" w:unhideWhenUsed="0"/>
-    <w:lsdException w:name="Medium Grid 3 Accent 6" w:semiHidden="0" w:uiPriority="69" w:unhideWhenUsed="0"/>
-    <w:lsdException w:name="Dark List Accent 6" w:semiHidden="0" w:uiPriority="70" w:unhideWhenUsed="0"/>
-    <w:lsdException w:name="Colorful Shading Accent 6" w:semiHidden="0" w:uiPriority="71" w:unhideWhenUsed="0"/>
-    <w:lsdException w:name="Colorful List Accent 6" w:semiHidden="0" w:uiPriority="72" w:unhideWhenUsed="0"/>
-    <w:lsdException w:name="Colorful Grid Accent 6" w:semiHidden="0" w:uiPriority="73" w:unhideWhenUsed="0"/>
-    <w:lsdException w:name="Subtle Emphasis" w:semiHidden="0" w:uiPriority="19" w:unhideWhenUsed="0" w:qFormat="1"/>
-    <w:lsdException w:name="Intense Emphasis" w:semiHidden="0" w:uiPriority="21" w:unhideWhenUsed="0" w:qFormat="1"/>
-    <w:lsdException w:name="Subtle Reference" w:semiHidden="0" w:uiPriority="31" w:unhideWhenUsed="0" w:qFormat="1"/>
-    <w:lsdException w:name="Intense Reference" w:semiHidden="0" w:uiPriority="32" w:unhideWhenUsed="0" w:qFormat="1"/>
-    <w:lsdException w:name="Book Title" w:semiHidden="0" w:uiPriority="33" w:unhideWhenUsed="0" w:qFormat="1"/>
+    <w:lsdException w:name="List Paragraph" w:uiPriority="34" w:semiHidden="0" w:unhideWhenUsed="0" w:qFormat="1"/>
+    <w:lsdException w:name="Quote" w:uiPriority="29" w:semiHidden="0" w:unhideWhenUsed="0" w:qFormat="1"/>
+    <w:lsdException w:name="Intense Quote" w:uiPriority="30" w:semiHidden="0" w:unhideWhenUsed="0" w:qFormat="1"/>
+    <w:lsdException w:name="Medium List 2 Accent 1" w:uiPriority="66" w:semiHidden="0" w:unhideWhenUsed="0"/>
+    <w:lsdException w:name="Medium Grid 1 Accent 1" w:uiPriority="67" w:semiHidden="0" w:unhideWhenUsed="0"/>
+    <w:lsdException w:name="Medium Grid 2 Accent 1" w:uiPriority="68" w:semiHidden="0" w:unhideWhenUsed="0"/>
+    <w:lsdException w:name="Medium Grid 3 Accent 1" w:uiPriority="69" w:semiHidden="0" w:unhideWhenUsed="0"/>
+    <w:lsdException w:name="Dark List Accent 1" w:uiPriority="70" w:semiHidden="0" w:unhideWhenUsed="0"/>
+    <w:lsdException w:name="Colorful Shading Accent 1" w:uiPriority="71" w:semiHidden="0" w:unhideWhenUsed="0"/>
+    <w:lsdException w:name="Colorful List Accent 1" w:uiPriority="72" w:semiHidden="0" w:unhideWhenUsed="0"/>
+    <w:lsdException w:name="Colorful Grid Accent 1" w:uiPriority="73" w:semiHidden="0" w:unhideWhenUsed="0"/>
+    <w:lsdException w:name="Light Shading Accent 2" w:uiPriority="60" w:semiHidden="0" w:unhideWhenUsed="0"/>
+    <w:lsdException w:name="Light List Accent 2" w:uiPriority="61" w:semiHidden="0" w:unhideWhenUsed="0"/>
+    <w:lsdException w:name="Light Grid Accent 2" w:uiPriority="62" w:semiHidden="0" w:unhideWhenUsed="0"/>
+    <w:lsdException w:name="Medium Shading 1 Accent 2" w:uiPriority="63" w:semiHidden="0" w:unhideWhenUsed="0"/>
+    <w:lsdException w:name="Medium Shading 2 Accent 2" w:uiPriority="64" w:semiHidden="0" w:unhideWhenUsed="0"/>
+    <w:lsdException w:name="Medium List 1 Accent 2" w:uiPriority="65" w:semiHidden="0" w:unhideWhenUsed="0"/>
+    <w:lsdException w:name="Medium List 2 Accent 2" w:uiPriority="66" w:semiHidden="0" w:unhideWhenUsed="0"/>
+    <w:lsdException w:name="Medium Grid 1 Accent 2" w:uiPriority="67" w:semiHidden="0" w:unhideWhenUsed="0"/>
+    <w:lsdException w:name="Medium Grid 2 Accent 2" w:uiPriority="68" w:semiHidden="0" w:unhideWhenUsed="0"/>
+    <w:lsdException w:name="Medium Grid 3 Accent 2" w:uiPriority="69" w:semiHidden="0" w:unhideWhenUsed="0"/>
+    <w:lsdException w:name="Dark List Accent 2" w:uiPriority="70" w:semiHidden="0" w:unhideWhenUsed="0"/>
+    <w:lsdException w:name="Colorful Shading Accent 2" w:uiPriority="71" w:semiHidden="0" w:unhideWhenUsed="0"/>
+    <w:lsdException w:name="Colorful List Accent 2" w:uiPriority="72" w:semiHidden="0" w:unhideWhenUsed="0"/>
+    <w:lsdException w:name="Colorful Grid Accent 2" w:uiPriority="73" w:semiHidden="0" w:unhideWhenUsed="0"/>
+    <w:lsdException w:name="Light Shading Accent 3" w:uiPriority="60" w:semiHidden="0" w:unhideWhenUsed="0"/>
+    <w:lsdException w:name="Light List Accent 3" w:uiPriority="61" w:semiHidden="0" w:unhideWhenUsed="0"/>
+    <w:lsdException w:name="Light Grid Accent 3" w:uiPriority="62" w:semiHidden="0" w:unhideWhenUsed="0"/>
+    <w:lsdException w:name="Medium Shading 1 Accent 3" w:uiPriority="63" w:semiHidden="0" w:unhideWhenUsed="0"/>
+    <w:lsdException w:name="Medium Shading 2 Accent 3" w:uiPriority="64" w:semiHidden="0" w:unhideWhenUsed="0"/>
+    <w:lsdException w:name="Medium List 1 Accent 3" w:uiPriority="65" w:semiHidden="0" w:unhideWhenUsed="0"/>
+    <w:lsdException w:name="Medium List 2 Accent 3" w:uiPriority="66" w:semiHidden="0" w:unhideWhenUsed="0"/>
+    <w:lsdException w:name="Medium Grid 1 Accent 3" w:uiPriority="67" w:semiHidden="0" w:unhideWhenUsed="0"/>
+    <w:lsdException w:name="Medium Grid 2 Accent 3" w:uiPriority="68" w:semiHidden="0" w:unhideWhenUsed="0"/>
+    <w:lsdException w:name="Medium Grid 3 Accent 3" w:uiPriority="69" w:semiHidden="0" w:unhideWhenUsed="0"/>
+    <w:lsdException w:name="Dark List Accent 3" w:uiPriority="70" w:semiHidden="0" w:unhideWhenUsed="0"/>
+    <w:lsdException w:name="Colorful Shading Accent 3" w:uiPriority="71" w:semiHidden="0" w:unhideWhenUsed="0"/>
+    <w:lsdException w:name="Colorful List Accent 3" w:uiPriority="72" w:semiHidden="0" w:unhideWhenUsed="0"/>
+    <w:lsdException w:name="Colorful Grid Accent 3" w:uiPriority="73" w:semiHidden="0" w:unhideWhenUsed="0"/>
+    <w:lsdException w:name="Light Shading Accent 4" w:uiPriority="60" w:semiHidden="0" w:unhideWhenUsed="0"/>
+    <w:lsdException w:name="Light List Accent 4" w:uiPriority="61" w:semiHidden="0" w:unhideWhenUsed="0"/>
+    <w:lsdException w:name="Light Grid Accent 4" w:uiPriority="62" w:semiHidden="0" w:unhideWhenUsed="0"/>
+    <w:lsdException w:name="Medium Shading 1 Accent 4" w:uiPriority="63" w:semiHidden="0" w:unhideWhenUsed="0"/>
+    <w:lsdException w:name="Medium Shading 2 Accent 4" w:uiPriority="64" w:semiHidden="0" w:unhideWhenUsed="0"/>
+    <w:lsdException w:name="Medium List 1 Accent 4" w:uiPriority="65" w:semiHidden="0" w:unhideWhenUsed="0"/>
+    <w:lsdException w:name="Medium List 2 Accent 4" w:uiPriority="66" w:semiHidden="0" w:unhideWhenUsed="0"/>
+    <w:lsdException w:name="Medium Grid 1 Accent 4" w:uiPriority="67" w:semiHidden="0" w:unhideWhenUsed="0"/>
+    <w:lsdException w:name="Medium Grid 2 Accent 4" w:uiPriority="68" w:semiHidden="0" w:unhideWhenUsed="0"/>
+    <w:lsdException w:name="Medium Grid 3 Accent 4" w:uiPriority="69" w:semiHidden="0" w:unhideWhenUsed="0"/>
+    <w:lsdException w:name="Dark List Accent 4" w:uiPriority="70" w:semiHidden="0" w:unhideWhenUsed="0"/>
+    <w:lsdException w:name="Colorful Shading Accent 4" w:uiPriority="71" w:semiHidden="0" w:unhideWhenUsed="0"/>
+    <w:lsdException w:name="Colorful List Accent 4" w:uiPriority="72" w:semiHidden="0" w:unhideWhenUsed="0"/>
+    <w:lsdException w:name="Colorful Grid Accent 4" w:uiPriority="73" w:semiHidden="0" w:unhideWhenUsed="0"/>
+    <w:lsdException w:name="Light Shading Accent 5" w:uiPriority="60" w:semiHidden="0" w:unhideWhenUsed="0"/>
+    <w:lsdException w:name="Light List Accent 5" w:uiPriority="61" w:semiHidden="0" w:unhideWhenUsed="0"/>
+    <w:lsdException w:name="Light Grid Accent 5" w:uiPriority="62" w:semiHidden="0" w:unhideWhenUsed="0"/>
+    <w:lsdException w:name="Medium Shading 1 Accent 5" w:uiPriority="63" w:semiHidden="0" w:unhideWhenUsed="0"/>
+    <w:lsdException w:name="Medium Shading 2 Accent 5" w:uiPriority="64" w:semiHidden="0" w:unhideWhenUsed="0"/>
+    <w:lsdException w:name="Medium List 1 Accent 5" w:uiPriority="65" w:semiHidden="0" w:unhideWhenUsed="0"/>
+    <w:lsdException w:name="Medium List 2 Accent 5" w:uiPriority="66" w:semiHidden="0" w:unhideWhenUsed="0"/>
+    <w:lsdException w:name="Medium Grid 1 Accent 5" w:uiPriority="67" w:semiHidden="0" w:unhideWhenUsed="0"/>
+    <w:lsdException w:name="Medium Grid 2 Accent 5" w:uiPriority="68" w:semiHidden="0" w:unhideWhenUsed="0"/>
+    <w:lsdException w:name="Medium Grid 3 Accent 5" w:uiPriority="69" w:semiHidden="0" w:unhideWhenUsed="0"/>
+    <w:lsdException w:name="Dark List Accent 5" w:uiPriority="70" w:semiHidden="0" w:unhideWhenUsed="0"/>
+    <w:lsdException w:name="Colorful Shading Accent 5" w:uiPriority="71" w:semiHidden="0" w:unhideWhenUsed="0"/>
+    <w:lsdException w:name="Colorful List Accent 5" w:uiPriority="72" w:semiHidden="0" w:unhideWhenUsed="0"/>
+    <w:lsdException w:name="Colorful Grid Accent 5" w:uiPriority="73" w:semiHidden="0" w:unhideWhenUsed="0"/>
+    <w:lsdException w:name="Light Shading Accent 6" w:uiPriority="60" w:semiHidden="0" w:unhideWhenUsed="0"/>
+    <w:lsdException w:name="Light List Accent 6" w:uiPriority="61" w:semiHidden="0" w:unhideWhenUsed="0"/>
+    <w:lsdException w:name="Light Grid Accent 6" w:uiPriority="62" w:semiHidden="0" w:unhideWhenUsed="0"/>
+    <w:lsdException w:name="Medium Shading 1 Accent 6" w:uiPriority="63" w:semiHidden="0" w:unhideWhenUsed="0"/>
+    <w:lsdException w:name="Medium Shading 2 Accent 6" w:uiPriority="64" w:semiHidden="0" w:unhideWhenUsed="0"/>
+    <w:lsdException w:name="Medium List 1 Accent 6" w:uiPriority="65" w:semiHidden="0" w:unhideWhenUsed="0"/>
+    <w:lsdException w:name="Medium List 2 Accent 6" w:uiPriority="66" w:semiHidden="0" w:unhideWhenUsed="0"/>
+    <w:lsdException w:name="Medium Grid 1 Accent 6" w:uiPriority="67" w:semiHidden="0" w:unhideWhenUsed="0"/>
+    <w:lsdException w:name="Medium Grid 2 Accent 6" w:uiPriority="68" w:semiHidden="0" w:unhideWhenUsed="0"/>
+    <w:lsdException w:name="Medium Grid 3 Accent 6" w:uiPriority="69" w:semiHidden="0" w:unhideWhenUsed="0"/>
+    <w:lsdException w:name="Dark List Accent 6" w:uiPriority="70" w:semiHidden="0" w:unhideWhenUsed="0"/>
+    <w:lsdException w:name="Colorful Shading Accent 6" w:uiPriority="71" w:semiHidden="0" w:unhideWhenUsed="0"/>
+    <w:lsdException w:name="Colorful List Accent 6" w:uiPriority="72" w:semiHidden="0" w:unhideWhenUsed="0"/>
+    <w:lsdException w:name="Colorful Grid Accent 6" w:uiPriority="73" w:semiHidden="0" w:unhideWhenUsed="0"/>
+    <w:lsdException w:name="Subtle Emphasis" w:uiPriority="19" w:semiHidden="0" w:unhideWhenUsed="0" w:qFormat="1"/>
+    <w:lsdException w:name="Intense Emphasis" w:uiPriority="21" w:semiHidden="0" w:unhideWhenUsed="0" w:qFormat="1"/>
+    <w:lsdException w:name="Subtle Reference" w:uiPriority="31" w:semiHidden="0" w:unhideWhenUsed="0" w:qFormat="1"/>
+    <w:lsdException w:name="Intense Reference" w:uiPriority="32" w:semiHidden="0" w:unhideWhenUsed="0" w:qFormat="1"/>
+    <w:lsdException w:name="Book Title" w:uiPriority="33" w:semiHidden="0" w:unhideWhenUsed="0" w:qFormat="1"/>
     <w:lsdException w:name="Bibliography" w:uiPriority="37"/>
     <w:lsdException w:name="TOC Heading" w:uiPriority="39" w:qFormat="1"/>
   </w:latentStyles>
-  <w:style w:type="paragraph" w:default="1" w:styleId="Normal">
+  <w:style w:type="paragraph" w:styleId="Normal" w:default="1">
     <w:name w:val="Normal"/>
     <w:qFormat/>
   </w:style>
-  <w:style w:type="character" w:default="1" w:styleId="DefaultParagraphFont">
+  <w:style w:type="character" w:styleId="DefaultParagraphFont" w:default="1">
     <w:name w:val="Default Paragraph Font"/>
     <w:uiPriority w:val="1"/>
     <w:unhideWhenUsed/>
   </w:style>
-  <w:style w:type="table" w:default="1" w:styleId="TableNormal">
+  <w:style w:type="table" w:styleId="TableNormal" w:default="1">
     <w:name w:val="Normal Table"/>
     <w:uiPriority w:val="99"/>
     <w:semiHidden/>
@@ -2773,7 +2846,7 @@
       </w:tblCellMar>
     </w:tblPr>
   </w:style>
-  <w:style w:type="numbering" w:default="1" w:styleId="NoList">
+  <w:style w:type="numbering" w:styleId="NoList" w:default="1">
     <w:name w:val="No List"/>
     <w:uiPriority w:val="99"/>
     <w:semiHidden/>
@@ -2794,7 +2867,7 @@
       <w:spacing w:after="0" w:line="240" w:lineRule="auto"/>
     </w:pPr>
   </w:style>
-  <w:style w:type="character" w:customStyle="1" w:styleId="HeaderChar">
+  <w:style w:type="character" w:styleId="HeaderChar" w:customStyle="1">
     <w:name w:val="Header Char"/>
     <w:basedOn w:val="DefaultParagraphFont"/>
     <w:link w:val="Header"/>
@@ -2816,12 +2889,38 @@
       <w:spacing w:after="0" w:line="240" w:lineRule="auto"/>
     </w:pPr>
   </w:style>
-  <w:style w:type="character" w:customStyle="1" w:styleId="FooterChar">
+  <w:style w:type="character" w:styleId="FooterChar" w:customStyle="1">
     <w:name w:val="Footer Char"/>
     <w:basedOn w:val="DefaultParagraphFont"/>
     <w:link w:val="Footer"/>
     <w:uiPriority w:val="99"/>
     <w:rsid w:val="00143931"/>
+  </w:style>
+  <w:style xmlns:w="http://schemas.openxmlformats.org/wordprocessingml/2006/main" w:type="table" w:styleId="TableGrid">
+    <w:name xmlns:w="http://schemas.openxmlformats.org/wordprocessingml/2006/main" w:val="Table Grid"/>
+    <w:basedOn xmlns:w="http://schemas.openxmlformats.org/wordprocessingml/2006/main" w:val="TableNormal"/>
+    <w:uiPriority xmlns:w="http://schemas.openxmlformats.org/wordprocessingml/2006/main" w:val="59"/>
+    <w:rsid xmlns:w="http://schemas.openxmlformats.org/wordprocessingml/2006/main" w:val="00FB4123"/>
+    <w:pPr xmlns:w="http://schemas.openxmlformats.org/wordprocessingml/2006/main">
+      <w:spacing w:after="0" w:line="240" w:lineRule="auto"/>
+    </w:pPr>
+    <w:tblPr xmlns:w="http://schemas.openxmlformats.org/wordprocessingml/2006/main">
+      <w:tblInd w:w="0" w:type="dxa"/>
+      <w:tblBorders>
+        <w:top w:val="single" w:color="000000" w:themeColor="text1" w:sz="4" w:space="0"/>
+        <w:left w:val="single" w:color="000000" w:themeColor="text1" w:sz="4" w:space="0"/>
+        <w:bottom w:val="single" w:color="000000" w:themeColor="text1" w:sz="4" w:space="0"/>
+        <w:right w:val="single" w:color="000000" w:themeColor="text1" w:sz="4" w:space="0"/>
+        <w:insideH w:val="single" w:color="000000" w:themeColor="text1" w:sz="4" w:space="0"/>
+        <w:insideV w:val="single" w:color="000000" w:themeColor="text1" w:sz="4" w:space="0"/>
+      </w:tblBorders>
+      <w:tblCellMar>
+        <w:top w:w="0" w:type="dxa"/>
+        <w:left w:w="108" w:type="dxa"/>
+        <w:bottom w:w="0" w:type="dxa"/>
+        <w:right w:w="108" w:type="dxa"/>
+      </w:tblCellMar>
+    </w:tblPr>
   </w:style>
 </w:styles>
 </file>

</xml_diff>